<commit_message>
atualização de requisitos e diagrama de classes
</commit_message>
<xml_diff>
--- a/REQUISITOS.docx
+++ b/REQUISITOS.docx
@@ -674,10 +674,7 @@
               <w:pStyle w:val="SemEspaamento"/>
             </w:pPr>
             <w:r>
-              <w:t>RF00</w:t>
-            </w:r>
-            <w:r>
-              <w:t>2</w:t>
+              <w:t>RF002</w:t>
             </w:r>
           </w:p>
         </w:tc>
@@ -1496,6 +1493,170 @@
         <w:pStyle w:val="SemEspaamento"/>
       </w:pPr>
     </w:p>
+    <w:tbl>
+      <w:tblPr>
+        <w:tblStyle w:val="Tabelacomgrade"/>
+        <w:tblW w:w="0" w:type="auto"/>
+        <w:tblLook w:val="04A0" w:firstRow="1" w:lastRow="0" w:firstColumn="1" w:lastColumn="0" w:noHBand="0" w:noVBand="1"/>
+      </w:tblPr>
+      <w:tblGrid>
+        <w:gridCol w:w="1119"/>
+        <w:gridCol w:w="2410"/>
+        <w:gridCol w:w="3402"/>
+        <w:gridCol w:w="1543"/>
+      </w:tblGrid>
+      <w:tr>
+        <w:tc>
+          <w:tcPr>
+            <w:tcW w:w="1119" w:type="dxa"/>
+            <w:shd w:val="clear" w:color="auto" w:fill="D0CECE" w:themeFill="background2" w:themeFillShade="E6"/>
+          </w:tcPr>
+          <w:p>
+            <w:pPr>
+              <w:pStyle w:val="SemEspaamento"/>
+            </w:pPr>
+            <w:r>
+              <w:lastRenderedPageBreak/>
+              <w:t>ID</w:t>
+            </w:r>
+          </w:p>
+        </w:tc>
+        <w:tc>
+          <w:tcPr>
+            <w:tcW w:w="2410" w:type="dxa"/>
+            <w:shd w:val="clear" w:color="auto" w:fill="D0CECE" w:themeFill="background2" w:themeFillShade="E6"/>
+          </w:tcPr>
+          <w:p>
+            <w:pPr>
+              <w:pStyle w:val="SemEspaamento"/>
+            </w:pPr>
+            <w:r>
+              <w:t>Requisito</w:t>
+            </w:r>
+          </w:p>
+        </w:tc>
+        <w:tc>
+          <w:tcPr>
+            <w:tcW w:w="3402" w:type="dxa"/>
+            <w:shd w:val="clear" w:color="auto" w:fill="D0CECE" w:themeFill="background2" w:themeFillShade="E6"/>
+          </w:tcPr>
+          <w:p>
+            <w:pPr>
+              <w:pStyle w:val="SemEspaamento"/>
+            </w:pPr>
+            <w:r>
+              <w:t>Descrição</w:t>
+            </w:r>
+          </w:p>
+        </w:tc>
+        <w:tc>
+          <w:tcPr>
+            <w:tcW w:w="1543" w:type="dxa"/>
+            <w:shd w:val="clear" w:color="auto" w:fill="D0CECE" w:themeFill="background2" w:themeFillShade="E6"/>
+          </w:tcPr>
+          <w:p>
+            <w:pPr>
+              <w:pStyle w:val="SemEspaamento"/>
+            </w:pPr>
+            <w:r>
+              <w:t>Caso de uso</w:t>
+            </w:r>
+          </w:p>
+        </w:tc>
+      </w:tr>
+      <w:tr>
+        <w:tc>
+          <w:tcPr>
+            <w:tcW w:w="1119" w:type="dxa"/>
+          </w:tcPr>
+          <w:p>
+            <w:pPr>
+              <w:pStyle w:val="SemEspaamento"/>
+            </w:pPr>
+            <w:r>
+              <w:t>RF00</w:t>
+            </w:r>
+            <w:r>
+              <w:t>7</w:t>
+            </w:r>
+          </w:p>
+        </w:tc>
+        <w:tc>
+          <w:tcPr>
+            <w:tcW w:w="2410" w:type="dxa"/>
+          </w:tcPr>
+          <w:p>
+            <w:pPr>
+              <w:pStyle w:val="SemEspaamento"/>
+            </w:pPr>
+            <w:r>
+              <w:t>Emitir Re</w:t>
+            </w:r>
+            <w:r>
+              <w:t>cibo de pagamento.</w:t>
+            </w:r>
+          </w:p>
+        </w:tc>
+        <w:tc>
+          <w:tcPr>
+            <w:tcW w:w="3402" w:type="dxa"/>
+          </w:tcPr>
+          <w:p>
+            <w:pPr>
+              <w:pStyle w:val="SemEspaamento"/>
+              <w:jc w:val="both"/>
+            </w:pPr>
+            <w:r>
+              <w:t xml:space="preserve">O objetivo deste requisito é emitir </w:t>
+            </w:r>
+            <w:r>
+              <w:t>recibo de pagamento cadastrado no sistema.</w:t>
+            </w:r>
+            <w:r>
+              <w:t xml:space="preserve"> </w:t>
+            </w:r>
+          </w:p>
+        </w:tc>
+        <w:tc>
+          <w:tcPr>
+            <w:tcW w:w="1543" w:type="dxa"/>
+          </w:tcPr>
+          <w:p>
+            <w:pPr>
+              <w:pStyle w:val="SemEspaamento"/>
+            </w:pPr>
+            <w:r>
+              <w:t>Emitir</w:t>
+            </w:r>
+            <w:r>
+              <w:t xml:space="preserve"> Recibo de pagamento.</w:t>
+            </w:r>
+            <w:bookmarkStart w:id="1" w:name="_GoBack"/>
+            <w:bookmarkEnd w:id="1"/>
+          </w:p>
+        </w:tc>
+      </w:tr>
+    </w:tbl>
+    <w:p>
+      <w:pPr>
+        <w:pStyle w:val="SemEspaamento"/>
+      </w:pPr>
+    </w:p>
+    <w:p>
+      <w:pPr>
+        <w:pStyle w:val="SemEspaamento"/>
+      </w:pPr>
+    </w:p>
+    <w:p>
+      <w:pPr>
+        <w:pStyle w:val="SemEspaamento"/>
+      </w:pPr>
+    </w:p>
+    <w:p>
+      <w:pPr>
+        <w:pStyle w:val="SemEspaamento"/>
+      </w:pPr>
+    </w:p>
     <w:p>
       <w:pPr>
         <w:pStyle w:val="SemEspaamento"/>
@@ -2557,19 +2718,29 @@
         </w:rPr>
         <w:t xml:space="preserve">Código do condomínio, Nome do condomínio, Endereço, Perfil </w:t>
       </w:r>
-      <w:proofErr w:type="gramStart"/>
-      <w:r>
-        <w:rPr>
-          <w:rFonts w:ascii="Arial" w:hAnsi="Arial" w:cs="Arial"/>
-        </w:rPr>
-        <w:t>( quanto</w:t>
-      </w:r>
-      <w:proofErr w:type="gramEnd"/>
-      <w:r>
-        <w:rPr>
-          <w:rFonts w:ascii="Arial" w:hAnsi="Arial" w:cs="Arial"/>
-        </w:rPr>
-        <w:t xml:space="preserve"> a quantidade de unidades ), </w:t>
+      <w:r>
+        <w:rPr>
+          <w:rFonts w:ascii="Arial" w:hAnsi="Arial" w:cs="Arial"/>
+        </w:rPr>
+        <w:t>(quanto</w:t>
+      </w:r>
+      <w:r>
+        <w:rPr>
+          <w:rFonts w:ascii="Arial" w:hAnsi="Arial" w:cs="Arial"/>
+        </w:rPr>
+        <w:t xml:space="preserve"> a quantidade de </w:t>
+      </w:r>
+      <w:r>
+        <w:rPr>
+          <w:rFonts w:ascii="Arial" w:hAnsi="Arial" w:cs="Arial"/>
+        </w:rPr>
+        <w:t>unidades)</w:t>
+      </w:r>
+      <w:r>
+        <w:rPr>
+          <w:rFonts w:ascii="Arial" w:hAnsi="Arial" w:cs="Arial"/>
+        </w:rPr>
+        <w:t xml:space="preserve">, </w:t>
       </w:r>
       <w:r>
         <w:rPr>
@@ -2895,6 +3066,18 @@
         </w:rPr>
         <w:t xml:space="preserve"> executada a exclusão. O sistema apresentará então uma mensagem de confirmação da operação.</w:t>
       </w:r>
+      <w:r>
+        <w:rPr>
+          <w:rFonts w:ascii="Arial" w:hAnsi="Arial" w:cs="Arial"/>
+        </w:rPr>
+        <w:t xml:space="preserve"> Ao excluir </w:t>
+      </w:r>
+      <w:r>
+        <w:rPr>
+          <w:rFonts w:ascii="Arial" w:hAnsi="Arial" w:cs="Arial"/>
+        </w:rPr>
+        <w:t>um condomínio o sistema deverá também excluir as unidades seus respectivos ocupantes e seus pagamentos.</w:t>
+      </w:r>
     </w:p>
     <w:p>
       <w:pPr>
@@ -3040,7 +3223,14 @@
         <w:rPr>
           <w:rFonts w:ascii="Arial" w:hAnsi="Arial" w:cs="Arial"/>
         </w:rPr>
-        <w:t xml:space="preserve"> por nome, o usuário deverá selecionar um nome na lista para que os detalhes sejam apresentados.</w:t>
+        <w:t xml:space="preserve"> por </w:t>
+      </w:r>
+      <w:r>
+        <w:rPr>
+          <w:rFonts w:ascii="Arial" w:hAnsi="Arial" w:cs="Arial"/>
+        </w:rPr>
+        <w:lastRenderedPageBreak/>
+        <w:t>nome, o usuário deverá selecionar um nome na lista para que os detalhes sejam apresentados.</w:t>
       </w:r>
     </w:p>
     <w:p>
@@ -3228,9 +3418,1039 @@
         <w:rPr>
           <w:rFonts w:ascii="Arial" w:hAnsi="Arial" w:cs="Arial"/>
         </w:rPr>
+        <w:t xml:space="preserve"> </w:t>
+      </w:r>
+    </w:p>
+    <w:p>
+      <w:pPr>
+        <w:pStyle w:val="SemEspaamento"/>
+        <w:rPr>
+          <w:rFonts w:ascii="Arial" w:hAnsi="Arial" w:cs="Arial"/>
+          <w:b/>
+        </w:rPr>
+      </w:pPr>
+      <w:r>
+        <w:rPr>
+          <w:rFonts w:ascii="Arial" w:hAnsi="Arial" w:cs="Arial"/>
+          <w:b/>
+        </w:rPr>
+        <w:t>Alteraçã</w:t>
+      </w:r>
+      <w:r>
+        <w:rPr>
+          <w:rFonts w:ascii="Arial" w:hAnsi="Arial" w:cs="Arial"/>
+          <w:b/>
+        </w:rPr>
+        <w:t>o</w:t>
+      </w:r>
+    </w:p>
+    <w:p>
+      <w:pPr>
+        <w:pStyle w:val="SemEspaamento"/>
+        <w:jc w:val="both"/>
+        <w:rPr>
+          <w:rFonts w:ascii="Arial" w:hAnsi="Arial" w:cs="Arial"/>
+        </w:rPr>
+      </w:pPr>
+    </w:p>
+    <w:p>
+      <w:pPr>
+        <w:pStyle w:val="SemEspaamento"/>
+        <w:jc w:val="both"/>
+        <w:rPr>
+          <w:rFonts w:ascii="Arial" w:hAnsi="Arial" w:cs="Arial"/>
+        </w:rPr>
+      </w:pPr>
+      <w:r>
+        <w:rPr>
+          <w:rFonts w:ascii="Arial" w:hAnsi="Arial" w:cs="Arial"/>
+        </w:rPr>
+        <w:t>Neste</w:t>
+      </w:r>
+      <w:r>
+        <w:rPr>
+          <w:rFonts w:ascii="Arial" w:hAnsi="Arial" w:cs="Arial"/>
+        </w:rPr>
+        <w:t xml:space="preserve"> </w:t>
+      </w:r>
+      <w:r>
+        <w:rPr>
+          <w:rFonts w:ascii="Arial" w:hAnsi="Arial" w:cs="Arial"/>
+        </w:rPr>
+        <w:t>requisito</w:t>
+      </w:r>
+      <w:r>
+        <w:rPr>
+          <w:rFonts w:ascii="Arial" w:hAnsi="Arial" w:cs="Arial"/>
+        </w:rPr>
+        <w:t xml:space="preserve"> o sistema permitirá que </w:t>
+      </w:r>
+      <w:r>
+        <w:rPr>
+          <w:rFonts w:ascii="Arial" w:hAnsi="Arial" w:cs="Arial"/>
+        </w:rPr>
+        <w:t xml:space="preserve">o usuário </w:t>
+      </w:r>
+      <w:r>
+        <w:rPr>
+          <w:rFonts w:ascii="Arial" w:hAnsi="Arial" w:cs="Arial"/>
+        </w:rPr>
+        <w:t>alter</w:t>
+      </w:r>
+      <w:r>
+        <w:rPr>
+          <w:rFonts w:ascii="Arial" w:hAnsi="Arial" w:cs="Arial"/>
+        </w:rPr>
+        <w:t>e</w:t>
+      </w:r>
+      <w:r>
+        <w:rPr>
+          <w:rFonts w:ascii="Arial" w:hAnsi="Arial" w:cs="Arial"/>
+        </w:rPr>
+        <w:t xml:space="preserve"> os dados d</w:t>
+      </w:r>
+      <w:r>
+        <w:rPr>
+          <w:rFonts w:ascii="Arial" w:hAnsi="Arial" w:cs="Arial"/>
+        </w:rPr>
+        <w:t xml:space="preserve">as Unidades </w:t>
+      </w:r>
+      <w:r>
+        <w:rPr>
+          <w:rFonts w:ascii="Arial" w:hAnsi="Arial" w:cs="Arial"/>
+        </w:rPr>
+        <w:t>que foram cadastradas p</w:t>
+      </w:r>
+      <w:r>
+        <w:rPr>
+          <w:rFonts w:ascii="Arial" w:hAnsi="Arial" w:cs="Arial"/>
+        </w:rPr>
+        <w:t>ara algum condomínio</w:t>
+      </w:r>
+      <w:r>
+        <w:rPr>
+          <w:rFonts w:ascii="Arial" w:hAnsi="Arial" w:cs="Arial"/>
+        </w:rPr>
+        <w:t xml:space="preserve">. Após ser executada uma consulta, o sistema apresentará os dados da </w:t>
+      </w:r>
+      <w:r>
+        <w:rPr>
+          <w:rFonts w:ascii="Arial" w:hAnsi="Arial" w:cs="Arial"/>
+        </w:rPr>
+        <w:t>Unidade e</w:t>
+      </w:r>
+      <w:r>
+        <w:rPr>
+          <w:rFonts w:ascii="Arial" w:hAnsi="Arial" w:cs="Arial"/>
+        </w:rPr>
+        <w:t xml:space="preserve"> permitirá que sejam alterados. Após a alteração será apresentada uma mensagem de operação executada com sucesso. </w:t>
+      </w:r>
+    </w:p>
+    <w:p>
+      <w:pPr>
+        <w:pStyle w:val="SemEspaamento"/>
+        <w:jc w:val="both"/>
+        <w:rPr>
+          <w:rFonts w:ascii="Arial" w:hAnsi="Arial" w:cs="Arial"/>
+        </w:rPr>
+      </w:pPr>
+    </w:p>
+    <w:p>
+      <w:pPr>
+        <w:pStyle w:val="SemEspaamento"/>
+        <w:jc w:val="both"/>
+        <w:rPr>
+          <w:rFonts w:ascii="Arial" w:hAnsi="Arial" w:cs="Arial"/>
+        </w:rPr>
+      </w:pPr>
+    </w:p>
+    <w:p>
+      <w:pPr>
+        <w:pStyle w:val="SemEspaamento"/>
+        <w:rPr>
+          <w:rFonts w:ascii="Arial" w:hAnsi="Arial" w:cs="Arial"/>
+          <w:b/>
+        </w:rPr>
+      </w:pPr>
+      <w:r>
+        <w:rPr>
+          <w:rFonts w:ascii="Arial" w:hAnsi="Arial" w:cs="Arial"/>
+          <w:b/>
+        </w:rPr>
+        <w:t>Exclusão</w:t>
+      </w:r>
+    </w:p>
+    <w:p>
+      <w:pPr>
+        <w:pStyle w:val="SemEspaamento"/>
+        <w:rPr>
+          <w:rFonts w:ascii="Arial" w:hAnsi="Arial" w:cs="Arial"/>
+          <w:b/>
+        </w:rPr>
+      </w:pPr>
+    </w:p>
+    <w:p>
+      <w:pPr>
+        <w:pStyle w:val="SemEspaamento"/>
+        <w:jc w:val="both"/>
+        <w:rPr>
+          <w:rFonts w:ascii="Arial" w:hAnsi="Arial" w:cs="Arial"/>
+        </w:rPr>
+      </w:pPr>
+      <w:r>
+        <w:rPr>
+          <w:rFonts w:ascii="Arial" w:hAnsi="Arial" w:cs="Arial"/>
+        </w:rPr>
+        <w:t>Neste</w:t>
+      </w:r>
+      <w:r>
+        <w:rPr>
+          <w:rFonts w:ascii="Arial" w:hAnsi="Arial" w:cs="Arial"/>
+        </w:rPr>
+        <w:t xml:space="preserve"> </w:t>
+      </w:r>
+      <w:r>
+        <w:rPr>
+          <w:rFonts w:ascii="Arial" w:hAnsi="Arial" w:cs="Arial"/>
+        </w:rPr>
+        <w:t>requisito</w:t>
+      </w:r>
+      <w:r>
+        <w:rPr>
+          <w:rFonts w:ascii="Arial" w:hAnsi="Arial" w:cs="Arial"/>
+        </w:rPr>
+        <w:t xml:space="preserve"> o sistema permitirá que o usuário </w:t>
+      </w:r>
+      <w:r>
+        <w:rPr>
+          <w:rFonts w:ascii="Arial" w:hAnsi="Arial" w:cs="Arial"/>
+        </w:rPr>
+        <w:t xml:space="preserve">exclua </w:t>
+      </w:r>
+      <w:r>
+        <w:rPr>
+          <w:rFonts w:ascii="Arial" w:hAnsi="Arial" w:cs="Arial"/>
+        </w:rPr>
+        <w:t>Unidades</w:t>
+      </w:r>
+      <w:r>
+        <w:rPr>
+          <w:rFonts w:ascii="Arial" w:hAnsi="Arial" w:cs="Arial"/>
+        </w:rPr>
+        <w:t xml:space="preserve"> cadastradas. O sistema deverá solicitar do usuário a confirmação da exclusão e somente após a confirmação será executada a exclusão. O sistema apresentará então uma mensagem de operação realizada com sucesso.</w:t>
+      </w:r>
+      <w:r>
+        <w:rPr>
+          <w:rFonts w:ascii="Arial" w:hAnsi="Arial" w:cs="Arial"/>
+        </w:rPr>
+        <w:t xml:space="preserve"> Ao excluir uma unidade o sistema deverá excluir seu ocupante e os respectivos pagamentos.</w:t>
+      </w:r>
+    </w:p>
+    <w:p>
+      <w:pPr>
+        <w:pStyle w:val="SemEspaamento"/>
+        <w:jc w:val="both"/>
+        <w:rPr>
+          <w:rFonts w:ascii="Arial" w:hAnsi="Arial" w:cs="Arial"/>
+        </w:rPr>
+      </w:pPr>
+    </w:p>
+    <w:p>
+      <w:pPr>
+        <w:pStyle w:val="SemEspaamento"/>
+        <w:jc w:val="both"/>
+        <w:rPr>
+          <w:rFonts w:ascii="Arial" w:hAnsi="Arial" w:cs="Arial"/>
+        </w:rPr>
+      </w:pPr>
+    </w:p>
+    <w:p>
+      <w:pPr>
+        <w:pStyle w:val="SemEspaamento"/>
+        <w:rPr>
+          <w:rFonts w:ascii="Arial" w:hAnsi="Arial" w:cs="Arial"/>
+          <w:b/>
+        </w:rPr>
+      </w:pPr>
+      <w:r>
+        <w:rPr>
+          <w:rFonts w:ascii="Arial" w:hAnsi="Arial" w:cs="Arial"/>
+          <w:b/>
+        </w:rPr>
+        <w:t>Consulta</w:t>
+      </w:r>
+    </w:p>
+    <w:p>
+      <w:pPr>
+        <w:pStyle w:val="SemEspaamento"/>
+        <w:jc w:val="both"/>
+        <w:rPr>
+          <w:rFonts w:ascii="Arial" w:hAnsi="Arial" w:cs="Arial"/>
+        </w:rPr>
+      </w:pPr>
+    </w:p>
+    <w:p>
+      <w:pPr>
+        <w:pStyle w:val="SemEspaamento"/>
+        <w:jc w:val="both"/>
+        <w:rPr>
+          <w:rFonts w:ascii="Arial" w:hAnsi="Arial" w:cs="Arial"/>
+        </w:rPr>
+      </w:pPr>
+      <w:r>
+        <w:rPr>
+          <w:rFonts w:ascii="Arial" w:hAnsi="Arial" w:cs="Arial"/>
+        </w:rPr>
+        <w:t>Neste</w:t>
+      </w:r>
+      <w:r>
+        <w:rPr>
+          <w:rFonts w:ascii="Arial" w:hAnsi="Arial" w:cs="Arial"/>
+        </w:rPr>
+        <w:t xml:space="preserve"> </w:t>
+      </w:r>
+      <w:r>
+        <w:rPr>
+          <w:rFonts w:ascii="Arial" w:hAnsi="Arial" w:cs="Arial"/>
+        </w:rPr>
+        <w:t>requisito</w:t>
+      </w:r>
+      <w:r>
+        <w:rPr>
+          <w:rFonts w:ascii="Arial" w:hAnsi="Arial" w:cs="Arial"/>
+        </w:rPr>
+        <w:t xml:space="preserve"> o </w:t>
+      </w:r>
+      <w:r>
+        <w:rPr>
+          <w:rFonts w:ascii="Arial" w:hAnsi="Arial" w:cs="Arial"/>
+        </w:rPr>
+        <w:t xml:space="preserve">sistema permitirá ao </w:t>
+      </w:r>
+      <w:r>
+        <w:rPr>
+          <w:rFonts w:ascii="Arial" w:hAnsi="Arial" w:cs="Arial"/>
+        </w:rPr>
+        <w:t xml:space="preserve">usuário </w:t>
+      </w:r>
+      <w:r>
+        <w:rPr>
+          <w:rFonts w:ascii="Arial" w:hAnsi="Arial" w:cs="Arial"/>
+        </w:rPr>
+        <w:t>c</w:t>
+      </w:r>
+      <w:r>
+        <w:rPr>
+          <w:rFonts w:ascii="Arial" w:hAnsi="Arial" w:cs="Arial"/>
+        </w:rPr>
+        <w:t>onsulta</w:t>
+      </w:r>
+      <w:r>
+        <w:rPr>
+          <w:rFonts w:ascii="Arial" w:hAnsi="Arial" w:cs="Arial"/>
+        </w:rPr>
+        <w:t xml:space="preserve">r </w:t>
+      </w:r>
+      <w:r>
+        <w:rPr>
+          <w:rFonts w:ascii="Arial" w:hAnsi="Arial" w:cs="Arial"/>
+        </w:rPr>
+        <w:t>Unidades existentes</w:t>
+      </w:r>
+      <w:r>
+        <w:rPr>
+          <w:rFonts w:ascii="Arial" w:hAnsi="Arial" w:cs="Arial"/>
+        </w:rPr>
+        <w:t xml:space="preserve">. O sistema deverá permitir uma consulta feita por </w:t>
+      </w:r>
+      <w:r>
+        <w:rPr>
+          <w:rFonts w:ascii="Arial" w:hAnsi="Arial" w:cs="Arial"/>
+        </w:rPr>
+        <w:t>código</w:t>
+      </w:r>
+      <w:r>
+        <w:rPr>
+          <w:rFonts w:ascii="Arial" w:hAnsi="Arial" w:cs="Arial"/>
+        </w:rPr>
+        <w:t>, ou</w:t>
+      </w:r>
+      <w:r>
+        <w:rPr>
+          <w:rFonts w:ascii="Arial" w:hAnsi="Arial" w:cs="Arial"/>
+        </w:rPr>
+        <w:t xml:space="preserve"> por uma lista de </w:t>
+      </w:r>
+      <w:r>
+        <w:rPr>
+          <w:rFonts w:ascii="Arial" w:hAnsi="Arial" w:cs="Arial"/>
+        </w:rPr>
+        <w:t>Unidades</w:t>
+      </w:r>
+      <w:r>
+        <w:rPr>
+          <w:rFonts w:ascii="Arial" w:hAnsi="Arial" w:cs="Arial"/>
+        </w:rPr>
+        <w:t xml:space="preserve"> que o sistema apresentará.</w:t>
+      </w:r>
+    </w:p>
+    <w:p>
+      <w:pPr>
+        <w:pStyle w:val="SemEspaamento"/>
+        <w:jc w:val="both"/>
+        <w:rPr>
+          <w:rFonts w:ascii="Arial" w:hAnsi="Arial" w:cs="Arial"/>
+        </w:rPr>
+      </w:pPr>
+    </w:p>
+    <w:p>
+      <w:pPr>
+        <w:pStyle w:val="SemEspaamento"/>
+        <w:jc w:val="both"/>
+        <w:rPr>
+          <w:rFonts w:ascii="Arial" w:hAnsi="Arial" w:cs="Arial"/>
+        </w:rPr>
+      </w:pPr>
+    </w:p>
+    <w:p>
+      <w:pPr>
+        <w:pStyle w:val="SemEspaamento"/>
+        <w:rPr>
+          <w:rFonts w:ascii="Arial" w:hAnsi="Arial" w:cs="Arial"/>
+          <w:b/>
+        </w:rPr>
+      </w:pPr>
+      <w:r>
+        <w:rPr>
+          <w:rFonts w:ascii="Arial" w:hAnsi="Arial" w:cs="Arial"/>
+          <w:b/>
+        </w:rPr>
+        <w:t>RF00</w:t>
+      </w:r>
+      <w:r>
+        <w:rPr>
+          <w:rFonts w:ascii="Arial" w:hAnsi="Arial" w:cs="Arial"/>
+          <w:b/>
+        </w:rPr>
+        <w:t>3</w:t>
+      </w:r>
+      <w:r>
+        <w:rPr>
+          <w:rFonts w:ascii="Arial" w:hAnsi="Arial" w:cs="Arial"/>
+          <w:b/>
+        </w:rPr>
+        <w:t xml:space="preserve"> </w:t>
+      </w:r>
+      <w:r>
+        <w:rPr>
+          <w:rFonts w:ascii="Arial" w:hAnsi="Arial" w:cs="Arial"/>
+          <w:b/>
+        </w:rPr>
+        <w:t xml:space="preserve">– </w:t>
+      </w:r>
+      <w:r>
+        <w:rPr>
+          <w:rFonts w:ascii="Arial" w:hAnsi="Arial" w:cs="Arial"/>
+          <w:b/>
+        </w:rPr>
+        <w:t>MANTER PAGAMENTO</w:t>
+      </w:r>
+      <w:r>
+        <w:rPr>
+          <w:rFonts w:ascii="Arial" w:hAnsi="Arial" w:cs="Arial"/>
+          <w:b/>
+        </w:rPr>
+        <w:t xml:space="preserve"> </w:t>
+      </w:r>
+    </w:p>
+    <w:p>
+      <w:pPr>
+        <w:pStyle w:val="SemEspaamento"/>
+        <w:jc w:val="both"/>
+        <w:rPr>
+          <w:rFonts w:ascii="Arial" w:hAnsi="Arial" w:cs="Arial"/>
+        </w:rPr>
+      </w:pPr>
+    </w:p>
+    <w:p>
+      <w:pPr>
+        <w:pStyle w:val="SemEspaamento"/>
+        <w:jc w:val="both"/>
+        <w:rPr>
+          <w:rFonts w:ascii="Arial" w:hAnsi="Arial" w:cs="Arial"/>
+          <w:b/>
+        </w:rPr>
+      </w:pPr>
+      <w:r>
+        <w:rPr>
+          <w:rFonts w:ascii="Arial" w:hAnsi="Arial" w:cs="Arial"/>
+          <w:b/>
+        </w:rPr>
+        <w:t>Inclusão</w:t>
+      </w:r>
+    </w:p>
+    <w:p>
+      <w:pPr>
+        <w:pStyle w:val="SemEspaamento"/>
+        <w:jc w:val="both"/>
+        <w:rPr>
+          <w:rFonts w:ascii="Arial" w:hAnsi="Arial" w:cs="Arial"/>
+        </w:rPr>
+      </w:pPr>
+    </w:p>
+    <w:p>
+      <w:pPr>
+        <w:pStyle w:val="SemEspaamento"/>
+        <w:jc w:val="both"/>
+        <w:rPr>
+          <w:rFonts w:ascii="Arial" w:hAnsi="Arial" w:cs="Arial"/>
+        </w:rPr>
+      </w:pPr>
+      <w:r>
+        <w:rPr>
+          <w:rFonts w:ascii="Arial" w:hAnsi="Arial" w:cs="Arial"/>
+        </w:rPr>
+        <w:t>Neste</w:t>
+      </w:r>
+      <w:r>
+        <w:rPr>
+          <w:rFonts w:ascii="Arial" w:hAnsi="Arial" w:cs="Arial"/>
+        </w:rPr>
+        <w:t xml:space="preserve"> </w:t>
+      </w:r>
+      <w:r>
+        <w:rPr>
+          <w:rFonts w:ascii="Arial" w:hAnsi="Arial" w:cs="Arial"/>
+        </w:rPr>
+        <w:t>requisito</w:t>
+      </w:r>
+      <w:r>
+        <w:rPr>
+          <w:rFonts w:ascii="Arial" w:hAnsi="Arial" w:cs="Arial"/>
+        </w:rPr>
+        <w:t xml:space="preserve"> o usuário </w:t>
+      </w:r>
+      <w:r>
+        <w:rPr>
+          <w:rFonts w:ascii="Arial" w:hAnsi="Arial" w:cs="Arial"/>
+        </w:rPr>
+        <w:t xml:space="preserve">com o perfil de Síndico, </w:t>
+      </w:r>
+      <w:r>
+        <w:rPr>
+          <w:rFonts w:ascii="Arial" w:hAnsi="Arial" w:cs="Arial"/>
+        </w:rPr>
+        <w:t xml:space="preserve">poderá incluir </w:t>
+      </w:r>
+      <w:r>
+        <w:rPr>
+          <w:rFonts w:ascii="Arial" w:hAnsi="Arial" w:cs="Arial"/>
+        </w:rPr>
+        <w:t>um pagamento referente a uma Unidade cadastrada.</w:t>
+      </w:r>
+      <w:r>
+        <w:rPr>
+          <w:rFonts w:ascii="Arial" w:hAnsi="Arial" w:cs="Arial"/>
+        </w:rPr>
+        <w:t xml:space="preserve"> </w:t>
+      </w:r>
+    </w:p>
+    <w:p>
+      <w:pPr>
+        <w:pStyle w:val="SemEspaamento"/>
+        <w:jc w:val="both"/>
+        <w:rPr>
+          <w:rFonts w:ascii="Arial" w:hAnsi="Arial" w:cs="Arial"/>
+        </w:rPr>
+      </w:pPr>
+    </w:p>
+    <w:p>
+      <w:pPr>
+        <w:pStyle w:val="SemEspaamento"/>
+        <w:rPr>
+          <w:rFonts w:ascii="Arial" w:hAnsi="Arial" w:cs="Arial"/>
+          <w:b/>
+        </w:rPr>
+      </w:pPr>
+      <w:r>
+        <w:rPr>
+          <w:rFonts w:ascii="Arial" w:hAnsi="Arial" w:cs="Arial"/>
+          <w:b/>
+        </w:rPr>
+        <w:t>Alteraçã</w:t>
+      </w:r>
+      <w:r>
+        <w:rPr>
+          <w:rFonts w:ascii="Arial" w:hAnsi="Arial" w:cs="Arial"/>
+          <w:b/>
+        </w:rPr>
+        <w:t>o</w:t>
+      </w:r>
+    </w:p>
+    <w:p>
+      <w:pPr>
+        <w:pStyle w:val="SemEspaamento"/>
+        <w:jc w:val="both"/>
+        <w:rPr>
+          <w:rFonts w:ascii="Arial" w:hAnsi="Arial" w:cs="Arial"/>
+        </w:rPr>
+      </w:pPr>
+    </w:p>
+    <w:p>
+      <w:pPr>
+        <w:pStyle w:val="SemEspaamento"/>
+        <w:jc w:val="both"/>
+        <w:rPr>
+          <w:rFonts w:ascii="Arial" w:hAnsi="Arial" w:cs="Arial"/>
+        </w:rPr>
+      </w:pPr>
+      <w:r>
+        <w:rPr>
+          <w:rFonts w:ascii="Arial" w:hAnsi="Arial" w:cs="Arial"/>
+        </w:rPr>
+        <w:t>Neste</w:t>
+      </w:r>
+      <w:r>
+        <w:rPr>
+          <w:rFonts w:ascii="Arial" w:hAnsi="Arial" w:cs="Arial"/>
+        </w:rPr>
+        <w:t xml:space="preserve"> </w:t>
+      </w:r>
+      <w:r>
+        <w:rPr>
+          <w:rFonts w:ascii="Arial" w:hAnsi="Arial" w:cs="Arial"/>
+        </w:rPr>
+        <w:t>requisito</w:t>
+      </w:r>
+      <w:r>
+        <w:rPr>
+          <w:rFonts w:ascii="Arial" w:hAnsi="Arial" w:cs="Arial"/>
+        </w:rPr>
+        <w:t xml:space="preserve"> o sistema permitirá que o usuário </w:t>
+      </w:r>
+      <w:r>
+        <w:rPr>
+          <w:rFonts w:ascii="Arial" w:hAnsi="Arial" w:cs="Arial"/>
+        </w:rPr>
+        <w:t xml:space="preserve">cadastrado como Síndico, </w:t>
+      </w:r>
+      <w:r>
+        <w:rPr>
+          <w:rFonts w:ascii="Arial" w:hAnsi="Arial" w:cs="Arial"/>
+        </w:rPr>
+        <w:t xml:space="preserve">altere </w:t>
+      </w:r>
+      <w:r>
+        <w:rPr>
+          <w:rFonts w:ascii="Arial" w:hAnsi="Arial" w:cs="Arial"/>
+        </w:rPr>
+        <w:t>o</w:t>
+      </w:r>
+      <w:r>
+        <w:rPr>
+          <w:rFonts w:ascii="Arial" w:hAnsi="Arial" w:cs="Arial"/>
+        </w:rPr>
+        <w:t xml:space="preserve"> </w:t>
+      </w:r>
+      <w:r>
+        <w:rPr>
+          <w:rFonts w:ascii="Arial" w:hAnsi="Arial" w:cs="Arial"/>
+        </w:rPr>
+        <w:t xml:space="preserve">pagamento </w:t>
+      </w:r>
+      <w:r>
+        <w:rPr>
+          <w:rFonts w:ascii="Arial" w:hAnsi="Arial" w:cs="Arial"/>
+        </w:rPr>
+        <w:t>cadastrad</w:t>
+      </w:r>
+      <w:r>
+        <w:rPr>
+          <w:rFonts w:ascii="Arial" w:hAnsi="Arial" w:cs="Arial"/>
+        </w:rPr>
+        <w:t>o para determinada Unidade cadastrada</w:t>
+      </w:r>
+      <w:r>
+        <w:rPr>
+          <w:rFonts w:ascii="Arial" w:hAnsi="Arial" w:cs="Arial"/>
+        </w:rPr>
+        <w:t xml:space="preserve">. Após a alteração será apresentada uma mensagem de operação executada com sucesso. </w:t>
+      </w:r>
+    </w:p>
+    <w:p>
+      <w:pPr>
+        <w:pStyle w:val="SemEspaamento"/>
+        <w:jc w:val="both"/>
+        <w:rPr>
+          <w:rFonts w:ascii="Arial" w:hAnsi="Arial" w:cs="Arial"/>
+        </w:rPr>
+      </w:pPr>
+    </w:p>
+    <w:p>
+      <w:pPr>
+        <w:pStyle w:val="SemEspaamento"/>
+        <w:jc w:val="both"/>
+        <w:rPr>
+          <w:rFonts w:ascii="Arial" w:hAnsi="Arial" w:cs="Arial"/>
+        </w:rPr>
+      </w:pPr>
+    </w:p>
+    <w:p>
+      <w:pPr>
+        <w:pStyle w:val="SemEspaamento"/>
+        <w:rPr>
+          <w:rFonts w:ascii="Arial" w:hAnsi="Arial" w:cs="Arial"/>
+          <w:b/>
+        </w:rPr>
+      </w:pPr>
+      <w:r>
+        <w:rPr>
+          <w:rFonts w:ascii="Arial" w:hAnsi="Arial" w:cs="Arial"/>
+          <w:b/>
+        </w:rPr>
+        <w:t>Exclusão</w:t>
+      </w:r>
+    </w:p>
+    <w:p>
+      <w:pPr>
+        <w:pStyle w:val="SemEspaamento"/>
+        <w:rPr>
+          <w:rFonts w:ascii="Arial" w:hAnsi="Arial" w:cs="Arial"/>
+          <w:b/>
+        </w:rPr>
+      </w:pPr>
+    </w:p>
+    <w:p>
+      <w:pPr>
+        <w:pStyle w:val="SemEspaamento"/>
+        <w:jc w:val="both"/>
+        <w:rPr>
+          <w:rFonts w:ascii="Arial" w:hAnsi="Arial" w:cs="Arial"/>
+        </w:rPr>
+      </w:pPr>
+      <w:r>
+        <w:rPr>
+          <w:rFonts w:ascii="Arial" w:hAnsi="Arial" w:cs="Arial"/>
+        </w:rPr>
         <w:lastRenderedPageBreak/>
+        <w:t>Neste</w:t>
+      </w:r>
+      <w:r>
+        <w:rPr>
+          <w:rFonts w:ascii="Arial" w:hAnsi="Arial" w:cs="Arial"/>
+        </w:rPr>
         <w:t xml:space="preserve"> </w:t>
       </w:r>
+      <w:r>
+        <w:rPr>
+          <w:rFonts w:ascii="Arial" w:hAnsi="Arial" w:cs="Arial"/>
+        </w:rPr>
+        <w:t>requisito</w:t>
+      </w:r>
+      <w:r>
+        <w:rPr>
+          <w:rFonts w:ascii="Arial" w:hAnsi="Arial" w:cs="Arial"/>
+        </w:rPr>
+        <w:t xml:space="preserve"> o sistema permitirá que o usuário </w:t>
+      </w:r>
+      <w:r>
+        <w:rPr>
+          <w:rFonts w:ascii="Arial" w:hAnsi="Arial" w:cs="Arial"/>
+        </w:rPr>
+        <w:t xml:space="preserve">cadastrado como Síndico </w:t>
+      </w:r>
+      <w:r>
+        <w:rPr>
+          <w:rFonts w:ascii="Arial" w:hAnsi="Arial" w:cs="Arial"/>
+        </w:rPr>
+        <w:t xml:space="preserve">exclua </w:t>
+      </w:r>
+      <w:r>
+        <w:rPr>
+          <w:rFonts w:ascii="Arial" w:hAnsi="Arial" w:cs="Arial"/>
+        </w:rPr>
+        <w:t>um pagamento relacionado a determinada Unidade</w:t>
+      </w:r>
+      <w:r>
+        <w:rPr>
+          <w:rFonts w:ascii="Arial" w:hAnsi="Arial" w:cs="Arial"/>
+        </w:rPr>
+        <w:t>. O sistema deverá solicitar do usuário a confirmação da exclusão e somente após a confirmação será executada a exclusão. O sistema apresentará então uma mensagem de operação realizada com sucesso.</w:t>
+      </w:r>
+    </w:p>
+    <w:p>
+      <w:pPr>
+        <w:pStyle w:val="SemEspaamento"/>
+        <w:jc w:val="both"/>
+        <w:rPr>
+          <w:rFonts w:ascii="Arial" w:hAnsi="Arial" w:cs="Arial"/>
+        </w:rPr>
+      </w:pPr>
+    </w:p>
+    <w:p>
+      <w:pPr>
+        <w:pStyle w:val="SemEspaamento"/>
+        <w:jc w:val="both"/>
+        <w:rPr>
+          <w:rFonts w:ascii="Arial" w:hAnsi="Arial" w:cs="Arial"/>
+        </w:rPr>
+      </w:pPr>
+    </w:p>
+    <w:p>
+      <w:pPr>
+        <w:pStyle w:val="SemEspaamento"/>
+        <w:rPr>
+          <w:rFonts w:ascii="Arial" w:hAnsi="Arial" w:cs="Arial"/>
+          <w:b/>
+        </w:rPr>
+      </w:pPr>
+      <w:r>
+        <w:rPr>
+          <w:rFonts w:ascii="Arial" w:hAnsi="Arial" w:cs="Arial"/>
+          <w:b/>
+        </w:rPr>
+        <w:t>Consulta</w:t>
+      </w:r>
+    </w:p>
+    <w:p>
+      <w:pPr>
+        <w:pStyle w:val="SemEspaamento"/>
+        <w:jc w:val="both"/>
+        <w:rPr>
+          <w:rFonts w:ascii="Arial" w:hAnsi="Arial" w:cs="Arial"/>
+        </w:rPr>
+      </w:pPr>
+    </w:p>
+    <w:p>
+      <w:pPr>
+        <w:pStyle w:val="SemEspaamento"/>
+        <w:jc w:val="both"/>
+        <w:rPr>
+          <w:rFonts w:ascii="Arial" w:hAnsi="Arial" w:cs="Arial"/>
+        </w:rPr>
+      </w:pPr>
+      <w:r>
+        <w:rPr>
+          <w:rFonts w:ascii="Arial" w:hAnsi="Arial" w:cs="Arial"/>
+        </w:rPr>
+        <w:t>Neste</w:t>
+      </w:r>
+      <w:r>
+        <w:rPr>
+          <w:rFonts w:ascii="Arial" w:hAnsi="Arial" w:cs="Arial"/>
+        </w:rPr>
+        <w:t xml:space="preserve"> </w:t>
+      </w:r>
+      <w:r>
+        <w:rPr>
+          <w:rFonts w:ascii="Arial" w:hAnsi="Arial" w:cs="Arial"/>
+        </w:rPr>
+        <w:t>requisito</w:t>
+      </w:r>
+      <w:r>
+        <w:rPr>
+          <w:rFonts w:ascii="Arial" w:hAnsi="Arial" w:cs="Arial"/>
+        </w:rPr>
+        <w:t xml:space="preserve"> o sistema permitirá ao usuário consultar </w:t>
+      </w:r>
+      <w:r>
+        <w:rPr>
+          <w:rFonts w:ascii="Arial" w:hAnsi="Arial" w:cs="Arial"/>
+        </w:rPr>
+        <w:t xml:space="preserve">os pagamentos cadastrados para determinada Unidade </w:t>
+      </w:r>
+      <w:r>
+        <w:rPr>
+          <w:rFonts w:ascii="Arial" w:hAnsi="Arial" w:cs="Arial"/>
+        </w:rPr>
+        <w:t>cadastrada</w:t>
+      </w:r>
+      <w:r>
+        <w:rPr>
+          <w:rFonts w:ascii="Arial" w:hAnsi="Arial" w:cs="Arial"/>
+        </w:rPr>
+        <w:t xml:space="preserve">. O usuário </w:t>
+      </w:r>
+      <w:r>
+        <w:rPr>
+          <w:rFonts w:ascii="Arial" w:hAnsi="Arial" w:cs="Arial"/>
+        </w:rPr>
+        <w:t>com perfil morador só poderá consultar pagamentos relacionados à sua Unidade. U usuário com perfil Síndico terá acesso aos pagamentos de todas as Unidades cadastradas.</w:t>
+      </w:r>
+    </w:p>
+    <w:p>
+      <w:pPr>
+        <w:pStyle w:val="SemEspaamento"/>
+        <w:jc w:val="both"/>
+        <w:rPr>
+          <w:rFonts w:ascii="Arial" w:hAnsi="Arial" w:cs="Arial"/>
+        </w:rPr>
+      </w:pPr>
+    </w:p>
+    <w:p>
+      <w:pPr>
+        <w:pStyle w:val="SemEspaamento"/>
+        <w:jc w:val="both"/>
+        <w:rPr>
+          <w:rFonts w:ascii="Arial" w:hAnsi="Arial" w:cs="Arial"/>
+        </w:rPr>
+      </w:pPr>
+    </w:p>
+    <w:p>
+      <w:pPr>
+        <w:pStyle w:val="SemEspaamento"/>
+        <w:rPr>
+          <w:rFonts w:ascii="Arial" w:hAnsi="Arial" w:cs="Arial"/>
+          <w:b/>
+        </w:rPr>
+      </w:pPr>
+      <w:r>
+        <w:rPr>
+          <w:rFonts w:ascii="Arial" w:hAnsi="Arial" w:cs="Arial"/>
+          <w:b/>
+        </w:rPr>
+        <w:t>RF00</w:t>
+      </w:r>
+      <w:r>
+        <w:rPr>
+          <w:rFonts w:ascii="Arial" w:hAnsi="Arial" w:cs="Arial"/>
+          <w:b/>
+        </w:rPr>
+        <w:t>4</w:t>
+      </w:r>
+      <w:r>
+        <w:rPr>
+          <w:rFonts w:ascii="Arial" w:hAnsi="Arial" w:cs="Arial"/>
+          <w:b/>
+        </w:rPr>
+        <w:t xml:space="preserve"> – </w:t>
+      </w:r>
+      <w:r>
+        <w:rPr>
+          <w:rFonts w:ascii="Arial" w:hAnsi="Arial" w:cs="Arial"/>
+          <w:b/>
+        </w:rPr>
+        <w:t>MANTER AVISOS</w:t>
+      </w:r>
+    </w:p>
+    <w:p>
+      <w:pPr>
+        <w:pStyle w:val="SemEspaamento"/>
+        <w:jc w:val="both"/>
+        <w:rPr>
+          <w:rFonts w:ascii="Arial" w:hAnsi="Arial" w:cs="Arial"/>
+        </w:rPr>
+      </w:pPr>
+    </w:p>
+    <w:p>
+      <w:pPr>
+        <w:pStyle w:val="SemEspaamento"/>
+        <w:rPr>
+          <w:rFonts w:ascii="Arial" w:hAnsi="Arial" w:cs="Arial"/>
+          <w:b/>
+        </w:rPr>
+      </w:pPr>
+      <w:r>
+        <w:rPr>
+          <w:rFonts w:ascii="Arial" w:hAnsi="Arial" w:cs="Arial"/>
+          <w:b/>
+        </w:rPr>
+        <w:t>Inclusão</w:t>
+      </w:r>
+    </w:p>
+    <w:p>
+      <w:pPr>
+        <w:pStyle w:val="SemEspaamento"/>
+        <w:jc w:val="both"/>
+        <w:rPr>
+          <w:rFonts w:ascii="Arial" w:hAnsi="Arial" w:cs="Arial"/>
+        </w:rPr>
+      </w:pPr>
+    </w:p>
+    <w:p>
+      <w:pPr>
+        <w:pStyle w:val="SemEspaamento"/>
+        <w:jc w:val="both"/>
+        <w:rPr>
+          <w:rFonts w:ascii="Arial" w:hAnsi="Arial" w:cs="Arial"/>
+        </w:rPr>
+      </w:pPr>
+      <w:r>
+        <w:rPr>
+          <w:rFonts w:ascii="Arial" w:hAnsi="Arial" w:cs="Arial"/>
+        </w:rPr>
+        <w:t>Neste</w:t>
+      </w:r>
+      <w:r>
+        <w:rPr>
+          <w:rFonts w:ascii="Arial" w:hAnsi="Arial" w:cs="Arial"/>
+        </w:rPr>
+        <w:t xml:space="preserve"> </w:t>
+      </w:r>
+      <w:r>
+        <w:rPr>
+          <w:rFonts w:ascii="Arial" w:hAnsi="Arial" w:cs="Arial"/>
+        </w:rPr>
+        <w:t>requisito</w:t>
+      </w:r>
+      <w:r>
+        <w:rPr>
+          <w:rFonts w:ascii="Arial" w:hAnsi="Arial" w:cs="Arial"/>
+        </w:rPr>
+        <w:t xml:space="preserve"> o sistema </w:t>
+      </w:r>
+      <w:r>
+        <w:rPr>
+          <w:rFonts w:ascii="Arial" w:hAnsi="Arial" w:cs="Arial"/>
+        </w:rPr>
+        <w:t xml:space="preserve">permitirá ao usuário com perfil de Síndico, cadastrar avisos de interesse dos condôminos. O sistema solicitará as </w:t>
+      </w:r>
+      <w:r>
+        <w:rPr>
+          <w:rFonts w:ascii="Arial" w:hAnsi="Arial" w:cs="Arial"/>
+        </w:rPr>
+        <w:t>informações:</w:t>
+      </w:r>
+      <w:r>
+        <w:rPr>
+          <w:rFonts w:ascii="Arial" w:hAnsi="Arial" w:cs="Arial"/>
+        </w:rPr>
+        <w:t xml:space="preserve"> Texto do aviso, </w:t>
+      </w:r>
+      <w:r>
+        <w:rPr>
+          <w:rFonts w:ascii="Arial" w:hAnsi="Arial" w:cs="Arial"/>
+        </w:rPr>
+        <w:t>responsável pelo</w:t>
+      </w:r>
+      <w:r>
+        <w:rPr>
+          <w:rFonts w:ascii="Arial" w:hAnsi="Arial" w:cs="Arial"/>
+        </w:rPr>
+        <w:t xml:space="preserve"> aviso, data de validade do aviso. O sistema permitirá </w:t>
+      </w:r>
+      <w:r>
+        <w:rPr>
+          <w:rFonts w:ascii="Arial" w:hAnsi="Arial" w:cs="Arial"/>
+        </w:rPr>
+        <w:t>que um documento/imagem seja anexado(a) ao aviso.</w:t>
+      </w:r>
+    </w:p>
+    <w:p>
+      <w:pPr>
+        <w:pStyle w:val="SemEspaamento"/>
+        <w:rPr>
+          <w:rFonts w:ascii="Arial" w:hAnsi="Arial" w:cs="Arial"/>
+        </w:rPr>
+      </w:pPr>
+    </w:p>
+    <w:p>
+      <w:pPr>
+        <w:pStyle w:val="SemEspaamento"/>
+        <w:rPr>
+          <w:rFonts w:ascii="Arial" w:hAnsi="Arial" w:cs="Arial"/>
+        </w:rPr>
+      </w:pPr>
     </w:p>
     <w:p>
       <w:pPr>
@@ -3306,6 +4526,12 @@
         <w:rPr>
           <w:rFonts w:ascii="Arial" w:hAnsi="Arial" w:cs="Arial"/>
         </w:rPr>
+        <w:t xml:space="preserve">perfil de Síndico </w:t>
+      </w:r>
+      <w:r>
+        <w:rPr>
+          <w:rFonts w:ascii="Arial" w:hAnsi="Arial" w:cs="Arial"/>
+        </w:rPr>
         <w:t>alter</w:t>
       </w:r>
       <w:r>
@@ -3318,37 +4544,25 @@
         <w:rPr>
           <w:rFonts w:ascii="Arial" w:hAnsi="Arial" w:cs="Arial"/>
         </w:rPr>
-        <w:t xml:space="preserve"> os dados d</w:t>
-      </w:r>
-      <w:r>
-        <w:rPr>
-          <w:rFonts w:ascii="Arial" w:hAnsi="Arial" w:cs="Arial"/>
-        </w:rPr>
-        <w:t xml:space="preserve">as Unidades </w:t>
-      </w:r>
-      <w:r>
-        <w:rPr>
-          <w:rFonts w:ascii="Arial" w:hAnsi="Arial" w:cs="Arial"/>
-        </w:rPr>
-        <w:t>que foram cadastradas p</w:t>
-      </w:r>
-      <w:r>
-        <w:rPr>
-          <w:rFonts w:ascii="Arial" w:hAnsi="Arial" w:cs="Arial"/>
-        </w:rPr>
-        <w:t>ara algum condomínio</w:t>
-      </w:r>
-      <w:r>
-        <w:rPr>
-          <w:rFonts w:ascii="Arial" w:hAnsi="Arial" w:cs="Arial"/>
-        </w:rPr>
-        <w:t xml:space="preserve">. Após ser executada uma consulta, o sistema apresentará os dados da </w:t>
-      </w:r>
-      <w:r>
-        <w:rPr>
-          <w:rFonts w:ascii="Arial" w:hAnsi="Arial" w:cs="Arial"/>
-        </w:rPr>
-        <w:t>Unidade e</w:t>
+        <w:t xml:space="preserve"> os dados do </w:t>
+      </w:r>
+      <w:r>
+        <w:rPr>
+          <w:rFonts w:ascii="Arial" w:hAnsi="Arial" w:cs="Arial"/>
+        </w:rPr>
+        <w:t>aviso cadastrado, inclusive permitindo a exclusão do documento/imagem anexado(a).</w:t>
+      </w:r>
+      <w:r>
+        <w:rPr>
+          <w:rFonts w:ascii="Arial" w:hAnsi="Arial" w:cs="Arial"/>
+        </w:rPr>
+        <w:t xml:space="preserve">  Após ser executada uma consulta, o sistema apresentará os dados do </w:t>
+      </w:r>
+      <w:r>
+        <w:rPr>
+          <w:rFonts w:ascii="Arial" w:hAnsi="Arial" w:cs="Arial"/>
+        </w:rPr>
+        <w:t>aviso e</w:t>
       </w:r>
       <w:r>
         <w:rPr>
@@ -3369,9 +4583,9 @@
     <w:p>
       <w:pPr>
         <w:pStyle w:val="SemEspaamento"/>
-        <w:jc w:val="both"/>
-        <w:rPr>
-          <w:rFonts w:ascii="Arial" w:hAnsi="Arial" w:cs="Arial"/>
+        <w:rPr>
+          <w:rFonts w:ascii="Arial" w:hAnsi="Arial" w:cs="Arial"/>
+          <w:b/>
         </w:rPr>
       </w:pPr>
     </w:p>
@@ -3436,19 +4650,37 @@
         <w:rPr>
           <w:rFonts w:ascii="Arial" w:hAnsi="Arial" w:cs="Arial"/>
         </w:rPr>
+        <w:t xml:space="preserve">perfil de Síndico </w:t>
+      </w:r>
+      <w:r>
+        <w:rPr>
+          <w:rFonts w:ascii="Arial" w:hAnsi="Arial" w:cs="Arial"/>
+        </w:rPr>
         <w:t xml:space="preserve">exclua </w:t>
       </w:r>
       <w:r>
         <w:rPr>
           <w:rFonts w:ascii="Arial" w:hAnsi="Arial" w:cs="Arial"/>
         </w:rPr>
-        <w:t>Unidades</w:t>
-      </w:r>
-      <w:r>
-        <w:rPr>
-          <w:rFonts w:ascii="Arial" w:hAnsi="Arial" w:cs="Arial"/>
-        </w:rPr>
-        <w:t xml:space="preserve"> cadastradas. O sistema deverá solicitar do usuário a confirmação da exclusão e somente após a confirmação será executada a exclusão. O sistema apresentará então uma mensagem de operação realizada com sucesso.</w:t>
+        <w:t>um aviso</w:t>
+      </w:r>
+      <w:r>
+        <w:rPr>
+          <w:rFonts w:ascii="Arial" w:hAnsi="Arial" w:cs="Arial"/>
+        </w:rPr>
+        <w:t xml:space="preserve"> cadastrado. </w:t>
+      </w:r>
+      <w:r>
+        <w:rPr>
+          <w:rFonts w:ascii="Arial" w:hAnsi="Arial" w:cs="Arial"/>
+        </w:rPr>
+        <w:t xml:space="preserve">Caso exista algum anexo ao Aviso, o sistema deverá excluir. </w:t>
+      </w:r>
+      <w:r>
+        <w:rPr>
+          <w:rFonts w:ascii="Arial" w:hAnsi="Arial" w:cs="Arial"/>
+        </w:rPr>
+        <w:t>O sistema deverá solicitar do usuário a confirmação da exclusão e somente após a confirmação será executada a exclusão. O sistema apresentará então uma mensagem de operação realizada com sucesso.</w:t>
       </w:r>
     </w:p>
     <w:p>
@@ -3524,80 +4756,470 @@
         <w:rPr>
           <w:rFonts w:ascii="Arial" w:hAnsi="Arial" w:cs="Arial"/>
         </w:rPr>
-        <w:t xml:space="preserve"> o </w:t>
-      </w:r>
-      <w:r>
-        <w:rPr>
-          <w:rFonts w:ascii="Arial" w:hAnsi="Arial" w:cs="Arial"/>
-        </w:rPr>
-        <w:t xml:space="preserve">sistema permitirá ao </w:t>
-      </w:r>
-      <w:r>
-        <w:rPr>
-          <w:rFonts w:ascii="Arial" w:hAnsi="Arial" w:cs="Arial"/>
-        </w:rPr>
-        <w:t xml:space="preserve">usuário </w:t>
-      </w:r>
-      <w:r>
-        <w:rPr>
-          <w:rFonts w:ascii="Arial" w:hAnsi="Arial" w:cs="Arial"/>
-        </w:rPr>
-        <w:t>c</w:t>
-      </w:r>
-      <w:r>
-        <w:rPr>
-          <w:rFonts w:ascii="Arial" w:hAnsi="Arial" w:cs="Arial"/>
-        </w:rPr>
-        <w:t>onsulta</w:t>
-      </w:r>
-      <w:r>
-        <w:rPr>
-          <w:rFonts w:ascii="Arial" w:hAnsi="Arial" w:cs="Arial"/>
-        </w:rPr>
-        <w:t xml:space="preserve">r </w:t>
-      </w:r>
-      <w:r>
-        <w:rPr>
-          <w:rFonts w:ascii="Arial" w:hAnsi="Arial" w:cs="Arial"/>
-        </w:rPr>
-        <w:t>Unidades existentes</w:t>
-      </w:r>
-      <w:r>
-        <w:rPr>
-          <w:rFonts w:ascii="Arial" w:hAnsi="Arial" w:cs="Arial"/>
-        </w:rPr>
-        <w:t xml:space="preserve">. O sistema deverá permitir uma consulta feita por </w:t>
-      </w:r>
-      <w:r>
-        <w:rPr>
-          <w:rFonts w:ascii="Arial" w:hAnsi="Arial" w:cs="Arial"/>
-        </w:rPr>
-        <w:t>código</w:t>
-      </w:r>
-      <w:r>
-        <w:rPr>
-          <w:rFonts w:ascii="Arial" w:hAnsi="Arial" w:cs="Arial"/>
-        </w:rPr>
-        <w:t>, ou</w:t>
-      </w:r>
-      <w:r>
-        <w:rPr>
-          <w:rFonts w:ascii="Arial" w:hAnsi="Arial" w:cs="Arial"/>
-        </w:rPr>
-        <w:t xml:space="preserve"> por uma lista de </w:t>
-      </w:r>
-      <w:r>
-        <w:rPr>
-          <w:rFonts w:ascii="Arial" w:hAnsi="Arial" w:cs="Arial"/>
-        </w:rPr>
-        <w:t>Unidades</w:t>
-      </w:r>
-      <w:r>
-        <w:rPr>
-          <w:rFonts w:ascii="Arial" w:hAnsi="Arial" w:cs="Arial"/>
-        </w:rPr>
-        <w:t xml:space="preserve"> que o sistema apresentará.</w:t>
-      </w:r>
+        <w:t xml:space="preserve"> o sistema permitirá ao usuário consultar </w:t>
+      </w:r>
+      <w:r>
+        <w:rPr>
+          <w:rFonts w:ascii="Arial" w:hAnsi="Arial" w:cs="Arial"/>
+        </w:rPr>
+        <w:t>os avisos existentes. Os visos serão apresentados em um mural e serão abertos para consulta a todos os condôminos.</w:t>
+      </w:r>
+    </w:p>
+    <w:p>
+      <w:pPr>
+        <w:pStyle w:val="SemEspaamento"/>
+        <w:jc w:val="both"/>
+        <w:rPr>
+          <w:rFonts w:ascii="Arial" w:hAnsi="Arial" w:cs="Arial"/>
+        </w:rPr>
+      </w:pPr>
+    </w:p>
+    <w:p>
+      <w:pPr>
+        <w:pStyle w:val="SemEspaamento"/>
+        <w:jc w:val="both"/>
+        <w:rPr>
+          <w:rFonts w:ascii="Arial" w:hAnsi="Arial" w:cs="Arial"/>
+        </w:rPr>
+      </w:pPr>
+    </w:p>
+    <w:p>
+      <w:pPr>
+        <w:pStyle w:val="SemEspaamento"/>
+        <w:jc w:val="both"/>
+        <w:rPr>
+          <w:rFonts w:ascii="Arial" w:hAnsi="Arial" w:cs="Arial"/>
+        </w:rPr>
+      </w:pPr>
+    </w:p>
+    <w:p>
+      <w:pPr>
+        <w:pStyle w:val="SemEspaamento"/>
+        <w:jc w:val="both"/>
+        <w:rPr>
+          <w:rFonts w:ascii="Arial" w:hAnsi="Arial" w:cs="Arial"/>
+        </w:rPr>
+      </w:pPr>
+    </w:p>
+    <w:p>
+      <w:pPr>
+        <w:pStyle w:val="SemEspaamento"/>
+        <w:rPr>
+          <w:rFonts w:ascii="Arial" w:hAnsi="Arial" w:cs="Arial"/>
+          <w:b/>
+        </w:rPr>
+      </w:pPr>
+      <w:r>
+        <w:rPr>
+          <w:rFonts w:ascii="Arial" w:hAnsi="Arial" w:cs="Arial"/>
+          <w:b/>
+        </w:rPr>
+        <w:t xml:space="preserve">RF005 – </w:t>
+      </w:r>
+      <w:r>
+        <w:rPr>
+          <w:rFonts w:ascii="Arial" w:hAnsi="Arial" w:cs="Arial"/>
+          <w:b/>
+          <w:szCs w:val="24"/>
+        </w:rPr>
+        <w:t>CADASTRAR USUÁRIO</w:t>
+      </w:r>
+    </w:p>
+    <w:p>
+      <w:pPr>
+        <w:pStyle w:val="SemEspaamento"/>
+        <w:jc w:val="both"/>
+        <w:rPr>
+          <w:rFonts w:ascii="Arial" w:hAnsi="Arial" w:cs="Arial"/>
+        </w:rPr>
+      </w:pPr>
+    </w:p>
+    <w:p>
+      <w:pPr>
+        <w:pStyle w:val="SemEspaamento"/>
+        <w:rPr>
+          <w:rFonts w:ascii="Arial" w:hAnsi="Arial" w:cs="Arial"/>
+          <w:b/>
+        </w:rPr>
+      </w:pPr>
+      <w:r>
+        <w:rPr>
+          <w:rFonts w:ascii="Arial" w:hAnsi="Arial" w:cs="Arial"/>
+          <w:b/>
+        </w:rPr>
+        <w:t>Inclusão</w:t>
+      </w:r>
+    </w:p>
+    <w:p>
+      <w:pPr>
+        <w:pStyle w:val="SemEspaamento"/>
+        <w:jc w:val="both"/>
+        <w:rPr>
+          <w:rFonts w:ascii="Arial" w:hAnsi="Arial" w:cs="Arial"/>
+        </w:rPr>
+      </w:pPr>
+    </w:p>
+    <w:p>
+      <w:pPr>
+        <w:pStyle w:val="SemEspaamento"/>
+        <w:jc w:val="both"/>
+        <w:rPr>
+          <w:rFonts w:ascii="Arial" w:hAnsi="Arial" w:cs="Arial"/>
+        </w:rPr>
+      </w:pPr>
+      <w:r>
+        <w:rPr>
+          <w:rFonts w:ascii="Arial" w:hAnsi="Arial" w:cs="Arial"/>
+        </w:rPr>
+        <w:lastRenderedPageBreak/>
+        <w:t>Neste</w:t>
+      </w:r>
+      <w:r>
+        <w:rPr>
+          <w:rFonts w:ascii="Arial" w:hAnsi="Arial" w:cs="Arial"/>
+        </w:rPr>
+        <w:t xml:space="preserve"> </w:t>
+      </w:r>
+      <w:r>
+        <w:rPr>
+          <w:rFonts w:ascii="Arial" w:hAnsi="Arial" w:cs="Arial"/>
+        </w:rPr>
+        <w:t>requisito</w:t>
+      </w:r>
+      <w:r>
+        <w:rPr>
+          <w:rFonts w:ascii="Arial" w:hAnsi="Arial" w:cs="Arial"/>
+        </w:rPr>
+        <w:t xml:space="preserve"> o sistema permitirá que o usuário</w:t>
+      </w:r>
+      <w:r>
+        <w:rPr>
+          <w:rFonts w:ascii="Arial" w:hAnsi="Arial" w:cs="Arial"/>
+        </w:rPr>
+        <w:t xml:space="preserve"> </w:t>
+      </w:r>
+      <w:r>
+        <w:rPr>
+          <w:rFonts w:ascii="Arial" w:hAnsi="Arial" w:cs="Arial"/>
+        </w:rPr>
+        <w:t>com perfil ad</w:t>
+      </w:r>
+      <w:r>
+        <w:rPr>
+          <w:rFonts w:ascii="Arial" w:hAnsi="Arial" w:cs="Arial"/>
+        </w:rPr>
+        <w:t xml:space="preserve">ministrador cadastre </w:t>
+      </w:r>
+      <w:r>
+        <w:rPr>
+          <w:rFonts w:ascii="Arial" w:hAnsi="Arial" w:cs="Arial"/>
+        </w:rPr>
+        <w:t xml:space="preserve">os usuários do sistema </w:t>
+      </w:r>
+      <w:r>
+        <w:rPr>
+          <w:rFonts w:ascii="Arial" w:hAnsi="Arial" w:cs="Arial"/>
+        </w:rPr>
+        <w:t>e os associem aos perfis adequados. O sistema solicitará os campos:  Código de Usuário, Código do Condomínio, Código da Unidade, Nome, Senha, Perfil</w:t>
+      </w:r>
+      <w:r>
+        <w:rPr>
+          <w:rFonts w:ascii="Arial" w:hAnsi="Arial" w:cs="Arial"/>
+        </w:rPr>
+        <w:t>. Após efetuar inclusão o sistema apresentará a mensagem de operação efetuada com sucesso.</w:t>
+      </w:r>
+    </w:p>
+    <w:p>
+      <w:pPr>
+        <w:pStyle w:val="SemEspaamento"/>
+        <w:jc w:val="both"/>
+        <w:rPr>
+          <w:rFonts w:ascii="Arial" w:hAnsi="Arial" w:cs="Arial"/>
+        </w:rPr>
+      </w:pPr>
+    </w:p>
+    <w:p>
+      <w:pPr>
+        <w:pStyle w:val="SemEspaamento"/>
+        <w:rPr>
+          <w:rFonts w:ascii="Arial" w:hAnsi="Arial" w:cs="Arial"/>
+          <w:b/>
+        </w:rPr>
+      </w:pPr>
+      <w:r>
+        <w:rPr>
+          <w:rFonts w:ascii="Arial" w:hAnsi="Arial" w:cs="Arial"/>
+        </w:rPr>
+        <w:t xml:space="preserve"> </w:t>
+      </w:r>
+      <w:r>
+        <w:rPr>
+          <w:rFonts w:ascii="Arial" w:hAnsi="Arial" w:cs="Arial"/>
+          <w:b/>
+        </w:rPr>
+        <w:t>Alteraçã</w:t>
+      </w:r>
+      <w:r>
+        <w:rPr>
+          <w:rFonts w:ascii="Arial" w:hAnsi="Arial" w:cs="Arial"/>
+          <w:b/>
+        </w:rPr>
+        <w:t>o</w:t>
+      </w:r>
+    </w:p>
+    <w:p>
+      <w:pPr>
+        <w:pStyle w:val="SemEspaamento"/>
+        <w:jc w:val="both"/>
+        <w:rPr>
+          <w:rFonts w:ascii="Arial" w:hAnsi="Arial" w:cs="Arial"/>
+        </w:rPr>
+      </w:pPr>
+    </w:p>
+    <w:p>
+      <w:pPr>
+        <w:pStyle w:val="SemEspaamento"/>
+        <w:jc w:val="both"/>
+        <w:rPr>
+          <w:rFonts w:ascii="Arial" w:hAnsi="Arial" w:cs="Arial"/>
+        </w:rPr>
+      </w:pPr>
+      <w:r>
+        <w:rPr>
+          <w:rFonts w:ascii="Arial" w:hAnsi="Arial" w:cs="Arial"/>
+        </w:rPr>
+        <w:t>Neste</w:t>
+      </w:r>
+      <w:r>
+        <w:rPr>
+          <w:rFonts w:ascii="Arial" w:hAnsi="Arial" w:cs="Arial"/>
+        </w:rPr>
+        <w:t xml:space="preserve"> </w:t>
+      </w:r>
+      <w:r>
+        <w:rPr>
+          <w:rFonts w:ascii="Arial" w:hAnsi="Arial" w:cs="Arial"/>
+        </w:rPr>
+        <w:t>requisito</w:t>
+      </w:r>
+      <w:r>
+        <w:rPr>
+          <w:rFonts w:ascii="Arial" w:hAnsi="Arial" w:cs="Arial"/>
+        </w:rPr>
+        <w:t xml:space="preserve"> o sistema permitirá que o usuário administrador altere os dados </w:t>
+      </w:r>
+      <w:r>
+        <w:rPr>
+          <w:rFonts w:ascii="Arial" w:hAnsi="Arial" w:cs="Arial"/>
+        </w:rPr>
+        <w:t xml:space="preserve">do usuário </w:t>
+      </w:r>
+      <w:r>
+        <w:rPr>
+          <w:rFonts w:ascii="Arial" w:hAnsi="Arial" w:cs="Arial"/>
+        </w:rPr>
+        <w:t>cadastrad</w:t>
+      </w:r>
+      <w:r>
+        <w:rPr>
+          <w:rFonts w:ascii="Arial" w:hAnsi="Arial" w:cs="Arial"/>
+        </w:rPr>
+        <w:t>o</w:t>
+      </w:r>
+      <w:r>
+        <w:rPr>
+          <w:rFonts w:ascii="Arial" w:hAnsi="Arial" w:cs="Arial"/>
+        </w:rPr>
+        <w:t xml:space="preserve">.  Após a alteração será apresentada uma mensagem de operação executada com sucesso. </w:t>
+      </w:r>
+    </w:p>
+    <w:p>
+      <w:pPr>
+        <w:pStyle w:val="SemEspaamento"/>
+        <w:jc w:val="both"/>
+        <w:rPr>
+          <w:rFonts w:ascii="Arial" w:hAnsi="Arial" w:cs="Arial"/>
+        </w:rPr>
+      </w:pPr>
+    </w:p>
+    <w:p>
+      <w:pPr>
+        <w:pStyle w:val="SemEspaamento"/>
+        <w:jc w:val="both"/>
+        <w:rPr>
+          <w:rFonts w:ascii="Arial" w:hAnsi="Arial" w:cs="Arial"/>
+        </w:rPr>
+      </w:pPr>
+    </w:p>
+    <w:p>
+      <w:pPr>
+        <w:pStyle w:val="SemEspaamento"/>
+        <w:jc w:val="both"/>
+        <w:rPr>
+          <w:rFonts w:ascii="Arial" w:hAnsi="Arial" w:cs="Arial"/>
+        </w:rPr>
+      </w:pPr>
+    </w:p>
+    <w:p>
+      <w:pPr>
+        <w:pStyle w:val="SemEspaamento"/>
+        <w:jc w:val="both"/>
+        <w:rPr>
+          <w:rFonts w:ascii="Arial" w:hAnsi="Arial" w:cs="Arial"/>
+        </w:rPr>
+      </w:pPr>
+    </w:p>
+    <w:p>
+      <w:pPr>
+        <w:pStyle w:val="SemEspaamento"/>
+        <w:jc w:val="both"/>
+        <w:rPr>
+          <w:rFonts w:ascii="Arial" w:hAnsi="Arial" w:cs="Arial"/>
+        </w:rPr>
+      </w:pPr>
+    </w:p>
+    <w:p>
+      <w:pPr>
+        <w:pStyle w:val="SemEspaamento"/>
+        <w:rPr>
+          <w:rFonts w:ascii="Arial" w:hAnsi="Arial" w:cs="Arial"/>
+          <w:b/>
+        </w:rPr>
+      </w:pPr>
+      <w:r>
+        <w:rPr>
+          <w:rFonts w:ascii="Arial" w:hAnsi="Arial" w:cs="Arial"/>
+          <w:b/>
+        </w:rPr>
+        <w:t>Exclusão</w:t>
+      </w:r>
+    </w:p>
+    <w:p>
+      <w:pPr>
+        <w:pStyle w:val="SemEspaamento"/>
+        <w:rPr>
+          <w:rFonts w:ascii="Arial" w:hAnsi="Arial" w:cs="Arial"/>
+          <w:b/>
+        </w:rPr>
+      </w:pPr>
+    </w:p>
+    <w:p>
+      <w:pPr>
+        <w:pStyle w:val="SemEspaamento"/>
+        <w:jc w:val="both"/>
+        <w:rPr>
+          <w:rFonts w:ascii="Arial" w:hAnsi="Arial" w:cs="Arial"/>
+        </w:rPr>
+      </w:pPr>
+      <w:r>
+        <w:rPr>
+          <w:rFonts w:ascii="Arial" w:hAnsi="Arial" w:cs="Arial"/>
+        </w:rPr>
+        <w:t>Neste</w:t>
+      </w:r>
+      <w:r>
+        <w:rPr>
+          <w:rFonts w:ascii="Arial" w:hAnsi="Arial" w:cs="Arial"/>
+        </w:rPr>
+        <w:t xml:space="preserve"> </w:t>
+      </w:r>
+      <w:r>
+        <w:rPr>
+          <w:rFonts w:ascii="Arial" w:hAnsi="Arial" w:cs="Arial"/>
+        </w:rPr>
+        <w:t>requisito</w:t>
+      </w:r>
+      <w:r>
+        <w:rPr>
+          <w:rFonts w:ascii="Arial" w:hAnsi="Arial" w:cs="Arial"/>
+        </w:rPr>
+        <w:t xml:space="preserve"> o sistema permitirá que </w:t>
+      </w:r>
+      <w:r>
+        <w:rPr>
+          <w:rFonts w:ascii="Arial" w:hAnsi="Arial" w:cs="Arial"/>
+        </w:rPr>
+        <w:t xml:space="preserve">um </w:t>
+      </w:r>
+      <w:r>
+        <w:rPr>
+          <w:rFonts w:ascii="Arial" w:hAnsi="Arial" w:cs="Arial"/>
+        </w:rPr>
+        <w:t>usuário</w:t>
+      </w:r>
+      <w:r>
+        <w:rPr>
+          <w:rFonts w:ascii="Arial" w:hAnsi="Arial" w:cs="Arial"/>
+        </w:rPr>
+        <w:t>. O sistema deverá solicitar do usuário a confirmação da exclusão e somente após a confirmação será executada a exclusão. O sistema apresentará então uma mensagem de operação realizada com sucesso.</w:t>
+      </w:r>
+    </w:p>
+    <w:p>
+      <w:pPr>
+        <w:pStyle w:val="SemEspaamento"/>
+        <w:jc w:val="both"/>
+        <w:rPr>
+          <w:rFonts w:ascii="Arial" w:hAnsi="Arial" w:cs="Arial"/>
+        </w:rPr>
+      </w:pPr>
+    </w:p>
+    <w:p>
+      <w:pPr>
+        <w:pStyle w:val="SemEspaamento"/>
+        <w:jc w:val="both"/>
+        <w:rPr>
+          <w:rFonts w:ascii="Arial" w:hAnsi="Arial" w:cs="Arial"/>
+        </w:rPr>
+      </w:pPr>
+    </w:p>
+    <w:p>
+      <w:pPr>
+        <w:pStyle w:val="SemEspaamento"/>
+        <w:rPr>
+          <w:rFonts w:ascii="Arial" w:hAnsi="Arial" w:cs="Arial"/>
+          <w:b/>
+        </w:rPr>
+      </w:pPr>
+      <w:r>
+        <w:rPr>
+          <w:rFonts w:ascii="Arial" w:hAnsi="Arial" w:cs="Arial"/>
+          <w:b/>
+        </w:rPr>
+        <w:t>Consulta</w:t>
+      </w:r>
+    </w:p>
+    <w:p>
+      <w:pPr>
+        <w:pStyle w:val="SemEspaamento"/>
+        <w:jc w:val="both"/>
+        <w:rPr>
+          <w:rFonts w:ascii="Arial" w:hAnsi="Arial" w:cs="Arial"/>
+        </w:rPr>
+      </w:pPr>
+    </w:p>
+    <w:p>
+      <w:pPr>
+        <w:pStyle w:val="SemEspaamento"/>
+        <w:jc w:val="both"/>
+        <w:rPr>
+          <w:rFonts w:ascii="Arial" w:hAnsi="Arial" w:cs="Arial"/>
+        </w:rPr>
+      </w:pPr>
+      <w:r>
+        <w:rPr>
+          <w:rFonts w:ascii="Arial" w:hAnsi="Arial" w:cs="Arial"/>
+        </w:rPr>
+        <w:t>Neste requisito o sistema permitirá ao usuário consultar os avisos existentes. Os visos serão apresentados em um mural e serão abertos para consulta a todos os condôminos.</w:t>
+      </w:r>
+    </w:p>
+    <w:p>
+      <w:pPr>
+        <w:pStyle w:val="SemEspaamento"/>
+        <w:jc w:val="both"/>
+        <w:rPr>
+          <w:rFonts w:ascii="Arial" w:hAnsi="Arial" w:cs="Arial"/>
+        </w:rPr>
+      </w:pPr>
     </w:p>
     <w:p>
       <w:pPr>
@@ -3637,464 +5259,93 @@
           <w:rFonts w:ascii="Arial" w:hAnsi="Arial" w:cs="Arial"/>
           <w:b/>
         </w:rPr>
-        <w:t>3</w:t>
-      </w:r>
-      <w:r>
-        <w:rPr>
-          <w:rFonts w:ascii="Arial" w:hAnsi="Arial" w:cs="Arial"/>
-          <w:b/>
-        </w:rPr>
-        <w:t xml:space="preserve"> </w:t>
-      </w:r>
-      <w:r>
-        <w:rPr>
-          <w:rFonts w:ascii="Arial" w:hAnsi="Arial" w:cs="Arial"/>
-          <w:b/>
-        </w:rPr>
-        <w:t xml:space="preserve">– </w:t>
-      </w:r>
-      <w:r>
-        <w:rPr>
-          <w:rFonts w:ascii="Arial" w:hAnsi="Arial" w:cs="Arial"/>
-          <w:b/>
-        </w:rPr>
-        <w:t>MANTER PAGAMENTO</w:t>
-      </w:r>
-      <w:r>
-        <w:rPr>
-          <w:rFonts w:ascii="Arial" w:hAnsi="Arial" w:cs="Arial"/>
-          <w:b/>
-        </w:rPr>
-        <w:t xml:space="preserve"> </w:t>
-      </w:r>
-    </w:p>
-    <w:p>
-      <w:pPr>
-        <w:pStyle w:val="SemEspaamento"/>
-        <w:jc w:val="both"/>
-        <w:rPr>
-          <w:rFonts w:ascii="Arial" w:hAnsi="Arial" w:cs="Arial"/>
-        </w:rPr>
-      </w:pPr>
-    </w:p>
-    <w:p>
-      <w:pPr>
-        <w:pStyle w:val="SemEspaamento"/>
-        <w:jc w:val="both"/>
-        <w:rPr>
-          <w:rFonts w:ascii="Arial" w:hAnsi="Arial" w:cs="Arial"/>
-          <w:b/>
-        </w:rPr>
-      </w:pPr>
-      <w:r>
-        <w:rPr>
-          <w:rFonts w:ascii="Arial" w:hAnsi="Arial" w:cs="Arial"/>
-          <w:b/>
-        </w:rPr>
-        <w:t>Inclusão</w:t>
-      </w:r>
-    </w:p>
-    <w:p>
-      <w:pPr>
-        <w:pStyle w:val="SemEspaamento"/>
-        <w:jc w:val="both"/>
-        <w:rPr>
-          <w:rFonts w:ascii="Arial" w:hAnsi="Arial" w:cs="Arial"/>
-        </w:rPr>
-      </w:pPr>
-    </w:p>
-    <w:p>
-      <w:pPr>
-        <w:pStyle w:val="SemEspaamento"/>
-        <w:jc w:val="both"/>
-        <w:rPr>
-          <w:rFonts w:ascii="Arial" w:hAnsi="Arial" w:cs="Arial"/>
-        </w:rPr>
-      </w:pPr>
-      <w:r>
-        <w:rPr>
-          <w:rFonts w:ascii="Arial" w:hAnsi="Arial" w:cs="Arial"/>
-        </w:rPr>
-        <w:t>Neste</w:t>
-      </w:r>
-      <w:r>
-        <w:rPr>
-          <w:rFonts w:ascii="Arial" w:hAnsi="Arial" w:cs="Arial"/>
-        </w:rPr>
-        <w:t xml:space="preserve"> </w:t>
-      </w:r>
-      <w:r>
-        <w:rPr>
-          <w:rFonts w:ascii="Arial" w:hAnsi="Arial" w:cs="Arial"/>
-        </w:rPr>
-        <w:t>requisito</w:t>
-      </w:r>
-      <w:r>
-        <w:rPr>
-          <w:rFonts w:ascii="Arial" w:hAnsi="Arial" w:cs="Arial"/>
-        </w:rPr>
-        <w:t xml:space="preserve"> o usuário </w:t>
-      </w:r>
-      <w:r>
-        <w:rPr>
-          <w:rFonts w:ascii="Arial" w:hAnsi="Arial" w:cs="Arial"/>
-        </w:rPr>
-        <w:t xml:space="preserve">com o perfil de Síndico, </w:t>
-      </w:r>
-      <w:r>
-        <w:rPr>
-          <w:rFonts w:ascii="Arial" w:hAnsi="Arial" w:cs="Arial"/>
-        </w:rPr>
-        <w:t xml:space="preserve">poderá incluir </w:t>
-      </w:r>
-      <w:r>
-        <w:rPr>
-          <w:rFonts w:ascii="Arial" w:hAnsi="Arial" w:cs="Arial"/>
-        </w:rPr>
-        <w:t>um pagamento referente a uma Unidade cadastrada.</w:t>
-      </w:r>
-      <w:r>
-        <w:rPr>
-          <w:rFonts w:ascii="Arial" w:hAnsi="Arial" w:cs="Arial"/>
-        </w:rPr>
-        <w:t xml:space="preserve"> </w:t>
-      </w:r>
-    </w:p>
-    <w:p>
-      <w:pPr>
-        <w:pStyle w:val="SemEspaamento"/>
-        <w:jc w:val="both"/>
-        <w:rPr>
-          <w:rFonts w:ascii="Arial" w:hAnsi="Arial" w:cs="Arial"/>
-        </w:rPr>
-      </w:pPr>
-    </w:p>
-    <w:p>
-      <w:pPr>
-        <w:pStyle w:val="SemEspaamento"/>
-        <w:rPr>
-          <w:rFonts w:ascii="Arial" w:hAnsi="Arial" w:cs="Arial"/>
-          <w:b/>
-        </w:rPr>
-      </w:pPr>
-      <w:r>
-        <w:rPr>
-          <w:rFonts w:ascii="Arial" w:hAnsi="Arial" w:cs="Arial"/>
-          <w:b/>
-        </w:rPr>
-        <w:t>Alteraçã</w:t>
-      </w:r>
-      <w:r>
-        <w:rPr>
-          <w:rFonts w:ascii="Arial" w:hAnsi="Arial" w:cs="Arial"/>
-          <w:b/>
-        </w:rPr>
-        <w:t>o</w:t>
-      </w:r>
-    </w:p>
-    <w:p>
-      <w:pPr>
-        <w:pStyle w:val="SemEspaamento"/>
-        <w:jc w:val="both"/>
-        <w:rPr>
-          <w:rFonts w:ascii="Arial" w:hAnsi="Arial" w:cs="Arial"/>
-        </w:rPr>
-      </w:pPr>
-    </w:p>
-    <w:p>
-      <w:pPr>
-        <w:pStyle w:val="SemEspaamento"/>
-        <w:jc w:val="both"/>
-        <w:rPr>
-          <w:rFonts w:ascii="Arial" w:hAnsi="Arial" w:cs="Arial"/>
-        </w:rPr>
-      </w:pPr>
-      <w:r>
-        <w:rPr>
-          <w:rFonts w:ascii="Arial" w:hAnsi="Arial" w:cs="Arial"/>
-        </w:rPr>
-        <w:t>Neste</w:t>
-      </w:r>
-      <w:r>
-        <w:rPr>
-          <w:rFonts w:ascii="Arial" w:hAnsi="Arial" w:cs="Arial"/>
-        </w:rPr>
-        <w:t xml:space="preserve"> </w:t>
-      </w:r>
-      <w:r>
-        <w:rPr>
-          <w:rFonts w:ascii="Arial" w:hAnsi="Arial" w:cs="Arial"/>
-        </w:rPr>
-        <w:t>requisito</w:t>
-      </w:r>
-      <w:r>
-        <w:rPr>
-          <w:rFonts w:ascii="Arial" w:hAnsi="Arial" w:cs="Arial"/>
-        </w:rPr>
-        <w:t xml:space="preserve"> o sistema permitirá que o usuário </w:t>
-      </w:r>
-      <w:r>
-        <w:rPr>
-          <w:rFonts w:ascii="Arial" w:hAnsi="Arial" w:cs="Arial"/>
-        </w:rPr>
-        <w:t xml:space="preserve">cadastrado como Síndico, </w:t>
-      </w:r>
-      <w:r>
-        <w:rPr>
-          <w:rFonts w:ascii="Arial" w:hAnsi="Arial" w:cs="Arial"/>
-        </w:rPr>
-        <w:t xml:space="preserve">altere </w:t>
-      </w:r>
-      <w:r>
-        <w:rPr>
-          <w:rFonts w:ascii="Arial" w:hAnsi="Arial" w:cs="Arial"/>
-        </w:rPr>
-        <w:t>o</w:t>
-      </w:r>
-      <w:r>
-        <w:rPr>
-          <w:rFonts w:ascii="Arial" w:hAnsi="Arial" w:cs="Arial"/>
-        </w:rPr>
-        <w:t xml:space="preserve"> </w:t>
-      </w:r>
-      <w:r>
-        <w:rPr>
-          <w:rFonts w:ascii="Arial" w:hAnsi="Arial" w:cs="Arial"/>
-        </w:rPr>
-        <w:t xml:space="preserve">pagamento </w:t>
-      </w:r>
-      <w:r>
-        <w:rPr>
-          <w:rFonts w:ascii="Arial" w:hAnsi="Arial" w:cs="Arial"/>
-        </w:rPr>
-        <w:t>cadastrad</w:t>
-      </w:r>
-      <w:r>
-        <w:rPr>
-          <w:rFonts w:ascii="Arial" w:hAnsi="Arial" w:cs="Arial"/>
-        </w:rPr>
-        <w:t>o para determinada Unidade cadastrada</w:t>
-      </w:r>
-      <w:r>
-        <w:rPr>
-          <w:rFonts w:ascii="Arial" w:hAnsi="Arial" w:cs="Arial"/>
-        </w:rPr>
-        <w:t xml:space="preserve">. Após a alteração será apresentada uma mensagem de operação executada com sucesso. </w:t>
-      </w:r>
-    </w:p>
-    <w:p>
-      <w:pPr>
-        <w:pStyle w:val="SemEspaamento"/>
-        <w:jc w:val="both"/>
-        <w:rPr>
-          <w:rFonts w:ascii="Arial" w:hAnsi="Arial" w:cs="Arial"/>
-        </w:rPr>
-      </w:pPr>
-    </w:p>
-    <w:p>
-      <w:pPr>
-        <w:pStyle w:val="SemEspaamento"/>
-        <w:jc w:val="both"/>
-        <w:rPr>
-          <w:rFonts w:ascii="Arial" w:hAnsi="Arial" w:cs="Arial"/>
-        </w:rPr>
-      </w:pPr>
-    </w:p>
-    <w:p>
-      <w:pPr>
-        <w:pStyle w:val="SemEspaamento"/>
-        <w:rPr>
-          <w:rFonts w:ascii="Arial" w:hAnsi="Arial" w:cs="Arial"/>
-          <w:b/>
-        </w:rPr>
-      </w:pPr>
-      <w:r>
-        <w:rPr>
-          <w:rFonts w:ascii="Arial" w:hAnsi="Arial" w:cs="Arial"/>
-          <w:b/>
-        </w:rPr>
-        <w:t>Exclusão</w:t>
-      </w:r>
-    </w:p>
-    <w:p>
-      <w:pPr>
-        <w:pStyle w:val="SemEspaamento"/>
-        <w:rPr>
-          <w:rFonts w:ascii="Arial" w:hAnsi="Arial" w:cs="Arial"/>
-          <w:b/>
-        </w:rPr>
-      </w:pPr>
-    </w:p>
-    <w:p>
-      <w:pPr>
-        <w:pStyle w:val="SemEspaamento"/>
-        <w:jc w:val="both"/>
-        <w:rPr>
-          <w:rFonts w:ascii="Arial" w:hAnsi="Arial" w:cs="Arial"/>
-        </w:rPr>
-      </w:pPr>
-      <w:r>
-        <w:rPr>
-          <w:rFonts w:ascii="Arial" w:hAnsi="Arial" w:cs="Arial"/>
-        </w:rPr>
-        <w:t>Neste</w:t>
-      </w:r>
-      <w:r>
-        <w:rPr>
-          <w:rFonts w:ascii="Arial" w:hAnsi="Arial" w:cs="Arial"/>
-        </w:rPr>
-        <w:t xml:space="preserve"> </w:t>
-      </w:r>
-      <w:r>
-        <w:rPr>
-          <w:rFonts w:ascii="Arial" w:hAnsi="Arial" w:cs="Arial"/>
-        </w:rPr>
-        <w:t>requisito</w:t>
-      </w:r>
-      <w:r>
-        <w:rPr>
-          <w:rFonts w:ascii="Arial" w:hAnsi="Arial" w:cs="Arial"/>
-        </w:rPr>
-        <w:t xml:space="preserve"> o sistema permitirá que o usuário </w:t>
-      </w:r>
-      <w:r>
-        <w:rPr>
-          <w:rFonts w:ascii="Arial" w:hAnsi="Arial" w:cs="Arial"/>
-        </w:rPr>
-        <w:t xml:space="preserve">cadastrado como Síndico </w:t>
-      </w:r>
-      <w:r>
-        <w:rPr>
-          <w:rFonts w:ascii="Arial" w:hAnsi="Arial" w:cs="Arial"/>
-        </w:rPr>
-        <w:t xml:space="preserve">exclua </w:t>
-      </w:r>
-      <w:r>
-        <w:rPr>
-          <w:rFonts w:ascii="Arial" w:hAnsi="Arial" w:cs="Arial"/>
-        </w:rPr>
-        <w:t>um pagamento relacionado a determinada Unidade</w:t>
-      </w:r>
-      <w:r>
-        <w:rPr>
-          <w:rFonts w:ascii="Arial" w:hAnsi="Arial" w:cs="Arial"/>
-        </w:rPr>
-        <w:t>. O sistema deverá solicitar do usuário a confirmação da exclusão e somente após a confirmação será executada a exclusão. O sistema apresentará então uma mensagem de operação realizada com sucesso.</w:t>
-      </w:r>
-    </w:p>
-    <w:p>
-      <w:pPr>
-        <w:pStyle w:val="SemEspaamento"/>
-        <w:jc w:val="both"/>
-        <w:rPr>
-          <w:rFonts w:ascii="Arial" w:hAnsi="Arial" w:cs="Arial"/>
-        </w:rPr>
-      </w:pPr>
-    </w:p>
-    <w:p>
-      <w:pPr>
-        <w:pStyle w:val="SemEspaamento"/>
-        <w:jc w:val="both"/>
-        <w:rPr>
-          <w:rFonts w:ascii="Arial" w:hAnsi="Arial" w:cs="Arial"/>
-        </w:rPr>
-      </w:pPr>
-    </w:p>
-    <w:p>
-      <w:pPr>
-        <w:pStyle w:val="SemEspaamento"/>
-        <w:rPr>
-          <w:rFonts w:ascii="Arial" w:hAnsi="Arial" w:cs="Arial"/>
-          <w:b/>
-        </w:rPr>
-      </w:pPr>
-      <w:r>
-        <w:rPr>
-          <w:rFonts w:ascii="Arial" w:hAnsi="Arial" w:cs="Arial"/>
-          <w:b/>
-        </w:rPr>
-        <w:t>Consulta</w:t>
-      </w:r>
-    </w:p>
-    <w:p>
-      <w:pPr>
-        <w:pStyle w:val="SemEspaamento"/>
-        <w:jc w:val="both"/>
-        <w:rPr>
-          <w:rFonts w:ascii="Arial" w:hAnsi="Arial" w:cs="Arial"/>
-        </w:rPr>
-      </w:pPr>
-    </w:p>
-    <w:p>
-      <w:pPr>
-        <w:pStyle w:val="SemEspaamento"/>
-        <w:jc w:val="both"/>
-        <w:rPr>
-          <w:rFonts w:ascii="Arial" w:hAnsi="Arial" w:cs="Arial"/>
-        </w:rPr>
-      </w:pPr>
-      <w:r>
-        <w:rPr>
-          <w:rFonts w:ascii="Arial" w:hAnsi="Arial" w:cs="Arial"/>
-        </w:rPr>
-        <w:t>Neste</w:t>
-      </w:r>
-      <w:r>
-        <w:rPr>
-          <w:rFonts w:ascii="Arial" w:hAnsi="Arial" w:cs="Arial"/>
-        </w:rPr>
-        <w:t xml:space="preserve"> </w:t>
-      </w:r>
-      <w:r>
-        <w:rPr>
-          <w:rFonts w:ascii="Arial" w:hAnsi="Arial" w:cs="Arial"/>
-        </w:rPr>
-        <w:t>requisito</w:t>
-      </w:r>
-      <w:r>
-        <w:rPr>
-          <w:rFonts w:ascii="Arial" w:hAnsi="Arial" w:cs="Arial"/>
-        </w:rPr>
-        <w:t xml:space="preserve"> o sistema permitirá ao usuário consultar </w:t>
-      </w:r>
-      <w:r>
-        <w:rPr>
-          <w:rFonts w:ascii="Arial" w:hAnsi="Arial" w:cs="Arial"/>
-        </w:rPr>
-        <w:t xml:space="preserve">os pagamentos cadastrados para determinada Unidade </w:t>
-      </w:r>
-      <w:r>
-        <w:rPr>
-          <w:rFonts w:ascii="Arial" w:hAnsi="Arial" w:cs="Arial"/>
-        </w:rPr>
-        <w:t>cadastrada</w:t>
-      </w:r>
-      <w:r>
-        <w:rPr>
-          <w:rFonts w:ascii="Arial" w:hAnsi="Arial" w:cs="Arial"/>
-        </w:rPr>
-        <w:t xml:space="preserve">. O usuário </w:t>
-      </w:r>
-      <w:r>
-        <w:rPr>
-          <w:rFonts w:ascii="Arial" w:hAnsi="Arial" w:cs="Arial"/>
-        </w:rPr>
-        <w:t xml:space="preserve">com perfil morador só poderá consultar pagamentos relacionados </w:t>
-      </w:r>
-      <w:proofErr w:type="spellStart"/>
-      <w:r>
-        <w:rPr>
-          <w:rFonts w:ascii="Arial" w:hAnsi="Arial" w:cs="Arial"/>
-        </w:rPr>
-        <w:t>à</w:t>
-      </w:r>
-      <w:proofErr w:type="spellEnd"/>
-      <w:r>
-        <w:rPr>
-          <w:rFonts w:ascii="Arial" w:hAnsi="Arial" w:cs="Arial"/>
-        </w:rPr>
-        <w:t xml:space="preserve"> sua Unidade. U usuário com perfil Síndico terá acesso aos pagamentos de todas as Unidades cadastradas.</w:t>
-      </w:r>
+        <w:t>6</w:t>
+      </w:r>
+      <w:r>
+        <w:rPr>
+          <w:rFonts w:ascii="Arial" w:hAnsi="Arial" w:cs="Arial"/>
+          <w:b/>
+        </w:rPr>
+        <w:t xml:space="preserve"> – </w:t>
+      </w:r>
+      <w:r>
+        <w:rPr>
+          <w:rFonts w:ascii="Arial" w:hAnsi="Arial" w:cs="Arial"/>
+          <w:b/>
+        </w:rPr>
+        <w:t xml:space="preserve">EMITIR RELATÓRIO DE </w:t>
+      </w:r>
+      <w:r>
+        <w:rPr>
+          <w:rFonts w:ascii="Arial" w:hAnsi="Arial" w:cs="Arial"/>
+          <w:b/>
+        </w:rPr>
+        <w:t>RECEITAS E DESPESAS</w:t>
+      </w:r>
+      <w:r>
+        <w:rPr>
+          <w:rFonts w:ascii="Arial" w:hAnsi="Arial" w:cs="Arial"/>
+          <w:b/>
+        </w:rPr>
+        <w:t>.</w:t>
+      </w:r>
+    </w:p>
+    <w:p>
+      <w:pPr>
+        <w:pStyle w:val="SemEspaamento"/>
+        <w:jc w:val="both"/>
+        <w:rPr>
+          <w:rFonts w:ascii="Arial" w:hAnsi="Arial" w:cs="Arial"/>
+        </w:rPr>
+      </w:pPr>
+    </w:p>
+    <w:p>
+      <w:pPr>
+        <w:pStyle w:val="SemEspaamento"/>
+        <w:jc w:val="both"/>
+        <w:rPr>
+          <w:rFonts w:ascii="Arial" w:hAnsi="Arial" w:cs="Arial"/>
+        </w:rPr>
+      </w:pPr>
+      <w:r>
+        <w:rPr>
+          <w:rFonts w:ascii="Arial" w:hAnsi="Arial" w:cs="Arial"/>
+        </w:rPr>
+        <w:t>Este requisito</w:t>
+      </w:r>
+      <w:r>
+        <w:rPr>
+          <w:rFonts w:ascii="Arial" w:hAnsi="Arial" w:cs="Arial"/>
+        </w:rPr>
+        <w:t xml:space="preserve"> apresentará um relatório contendo </w:t>
+      </w:r>
+      <w:r>
+        <w:rPr>
+          <w:rFonts w:ascii="Arial" w:hAnsi="Arial" w:cs="Arial"/>
+        </w:rPr>
+        <w:t>a relação de pagamentos efetuados por unidades, e despesas existentes</w:t>
+      </w:r>
+      <w:r>
+        <w:rPr>
+          <w:rFonts w:ascii="Arial" w:hAnsi="Arial" w:cs="Arial"/>
+        </w:rPr>
+        <w:t xml:space="preserve">. </w:t>
+      </w:r>
+      <w:r>
+        <w:rPr>
+          <w:rFonts w:ascii="Arial" w:hAnsi="Arial" w:cs="Arial"/>
+        </w:rPr>
+        <w:t>O relatório oferecerá opções de informações por condomínio, unidades, e por período fornecido.</w:t>
+      </w:r>
+    </w:p>
+    <w:p>
+      <w:pPr>
+        <w:pStyle w:val="SemEspaamento"/>
+        <w:jc w:val="both"/>
+        <w:rPr>
+          <w:rFonts w:ascii="Arial" w:hAnsi="Arial" w:cs="Arial"/>
+        </w:rPr>
+      </w:pPr>
     </w:p>
     <w:p>
       <w:pPr>
@@ -4134,7 +5385,7 @@
           <w:rFonts w:ascii="Arial" w:hAnsi="Arial" w:cs="Arial"/>
           <w:b/>
         </w:rPr>
-        <w:t>4</w:t>
+        <w:t>7</w:t>
       </w:r>
       <w:r>
         <w:rPr>
@@ -4148,969 +5399,14 @@
           <w:rFonts w:ascii="Arial" w:hAnsi="Arial" w:cs="Arial"/>
           <w:b/>
         </w:rPr>
-        <w:t>MANTER AVISOS</w:t>
-      </w:r>
-    </w:p>
-    <w:p>
-      <w:pPr>
-        <w:pStyle w:val="SemEspaamento"/>
-        <w:jc w:val="both"/>
-        <w:rPr>
-          <w:rFonts w:ascii="Arial" w:hAnsi="Arial" w:cs="Arial"/>
-        </w:rPr>
-      </w:pPr>
-    </w:p>
-    <w:p>
-      <w:pPr>
-        <w:pStyle w:val="SemEspaamento"/>
-        <w:rPr>
-          <w:rFonts w:ascii="Arial" w:hAnsi="Arial" w:cs="Arial"/>
-          <w:b/>
-        </w:rPr>
-      </w:pPr>
-      <w:r>
-        <w:rPr>
-          <w:rFonts w:ascii="Arial" w:hAnsi="Arial" w:cs="Arial"/>
-          <w:b/>
-        </w:rPr>
-        <w:t>Inclusão</w:t>
-      </w:r>
-    </w:p>
-    <w:p>
-      <w:pPr>
-        <w:pStyle w:val="SemEspaamento"/>
-        <w:jc w:val="both"/>
-        <w:rPr>
-          <w:rFonts w:ascii="Arial" w:hAnsi="Arial" w:cs="Arial"/>
-        </w:rPr>
-      </w:pPr>
-    </w:p>
-    <w:p>
-      <w:pPr>
-        <w:pStyle w:val="SemEspaamento"/>
-        <w:jc w:val="both"/>
-        <w:rPr>
-          <w:rFonts w:ascii="Arial" w:hAnsi="Arial" w:cs="Arial"/>
-        </w:rPr>
-      </w:pPr>
-      <w:r>
-        <w:rPr>
-          <w:rFonts w:ascii="Arial" w:hAnsi="Arial" w:cs="Arial"/>
-        </w:rPr>
-        <w:t>Neste</w:t>
-      </w:r>
-      <w:r>
-        <w:rPr>
-          <w:rFonts w:ascii="Arial" w:hAnsi="Arial" w:cs="Arial"/>
-        </w:rPr>
-        <w:t xml:space="preserve"> </w:t>
-      </w:r>
-      <w:r>
-        <w:rPr>
-          <w:rFonts w:ascii="Arial" w:hAnsi="Arial" w:cs="Arial"/>
-        </w:rPr>
-        <w:t>requisito</w:t>
-      </w:r>
-      <w:r>
-        <w:rPr>
-          <w:rFonts w:ascii="Arial" w:hAnsi="Arial" w:cs="Arial"/>
-        </w:rPr>
-        <w:t xml:space="preserve"> o sistema </w:t>
-      </w:r>
-      <w:r>
-        <w:rPr>
-          <w:rFonts w:ascii="Arial" w:hAnsi="Arial" w:cs="Arial"/>
-        </w:rPr>
-        <w:t xml:space="preserve">permitirá ao usuário com perfil de Síndico, cadastrar avisos de interesse dos condôminos. O sistema solicitará as </w:t>
-      </w:r>
-      <w:r>
-        <w:rPr>
-          <w:rFonts w:ascii="Arial" w:hAnsi="Arial" w:cs="Arial"/>
-        </w:rPr>
-        <w:t>informações:</w:t>
-      </w:r>
-      <w:r>
-        <w:rPr>
-          <w:rFonts w:ascii="Arial" w:hAnsi="Arial" w:cs="Arial"/>
-        </w:rPr>
-        <w:t xml:space="preserve"> Texto do aviso, </w:t>
-      </w:r>
-      <w:r>
-        <w:rPr>
-          <w:rFonts w:ascii="Arial" w:hAnsi="Arial" w:cs="Arial"/>
-        </w:rPr>
-        <w:t>responsável pelo</w:t>
-      </w:r>
-      <w:r>
-        <w:rPr>
-          <w:rFonts w:ascii="Arial" w:hAnsi="Arial" w:cs="Arial"/>
-        </w:rPr>
-        <w:t xml:space="preserve"> aviso, data de validade do aviso. O sistema permitirá </w:t>
-      </w:r>
-      <w:r>
-        <w:rPr>
-          <w:rFonts w:ascii="Arial" w:hAnsi="Arial" w:cs="Arial"/>
-        </w:rPr>
-        <w:t>que um documento/imagem seja anexado(a) ao aviso.</w:t>
-      </w:r>
-    </w:p>
-    <w:p>
-      <w:pPr>
-        <w:pStyle w:val="SemEspaamento"/>
-        <w:rPr>
-          <w:rFonts w:ascii="Arial" w:hAnsi="Arial" w:cs="Arial"/>
-        </w:rPr>
-      </w:pPr>
-    </w:p>
-    <w:p>
-      <w:pPr>
-        <w:pStyle w:val="SemEspaamento"/>
-        <w:rPr>
-          <w:rFonts w:ascii="Arial" w:hAnsi="Arial" w:cs="Arial"/>
-        </w:rPr>
-      </w:pPr>
-    </w:p>
-    <w:p>
-      <w:pPr>
-        <w:pStyle w:val="SemEspaamento"/>
-        <w:rPr>
-          <w:rFonts w:ascii="Arial" w:hAnsi="Arial" w:cs="Arial"/>
-          <w:b/>
-        </w:rPr>
-      </w:pPr>
-      <w:r>
-        <w:rPr>
-          <w:rFonts w:ascii="Arial" w:hAnsi="Arial" w:cs="Arial"/>
-          <w:b/>
-        </w:rPr>
-        <w:t>Alteraçã</w:t>
-      </w:r>
-      <w:r>
-        <w:rPr>
-          <w:rFonts w:ascii="Arial" w:hAnsi="Arial" w:cs="Arial"/>
-          <w:b/>
-        </w:rPr>
-        <w:t>o</w:t>
-      </w:r>
-    </w:p>
-    <w:p>
-      <w:pPr>
-        <w:pStyle w:val="SemEspaamento"/>
-        <w:jc w:val="both"/>
-        <w:rPr>
-          <w:rFonts w:ascii="Arial" w:hAnsi="Arial" w:cs="Arial"/>
-        </w:rPr>
-      </w:pPr>
-    </w:p>
-    <w:p>
-      <w:pPr>
-        <w:pStyle w:val="SemEspaamento"/>
-        <w:jc w:val="both"/>
-        <w:rPr>
-          <w:rFonts w:ascii="Arial" w:hAnsi="Arial" w:cs="Arial"/>
-        </w:rPr>
-      </w:pPr>
-      <w:r>
-        <w:rPr>
-          <w:rFonts w:ascii="Arial" w:hAnsi="Arial" w:cs="Arial"/>
-        </w:rPr>
-        <w:t>Neste</w:t>
-      </w:r>
-      <w:r>
-        <w:rPr>
-          <w:rFonts w:ascii="Arial" w:hAnsi="Arial" w:cs="Arial"/>
-        </w:rPr>
-        <w:t xml:space="preserve"> </w:t>
-      </w:r>
-      <w:r>
-        <w:rPr>
-          <w:rFonts w:ascii="Arial" w:hAnsi="Arial" w:cs="Arial"/>
-        </w:rPr>
-        <w:t>requisito</w:t>
-      </w:r>
-      <w:r>
-        <w:rPr>
-          <w:rFonts w:ascii="Arial" w:hAnsi="Arial" w:cs="Arial"/>
-        </w:rPr>
-        <w:t xml:space="preserve"> o sistema permitirá que </w:t>
-      </w:r>
-      <w:r>
-        <w:rPr>
-          <w:rFonts w:ascii="Arial" w:hAnsi="Arial" w:cs="Arial"/>
-        </w:rPr>
-        <w:t xml:space="preserve">o usuário </w:t>
-      </w:r>
-      <w:r>
-        <w:rPr>
-          <w:rFonts w:ascii="Arial" w:hAnsi="Arial" w:cs="Arial"/>
-        </w:rPr>
-        <w:t>perfil de Síndico</w:t>
-      </w:r>
-      <w:r>
-        <w:rPr>
-          <w:rFonts w:ascii="Arial" w:hAnsi="Arial" w:cs="Arial"/>
-        </w:rPr>
-        <w:t xml:space="preserve"> </w:t>
-      </w:r>
-      <w:r>
-        <w:rPr>
-          <w:rFonts w:ascii="Arial" w:hAnsi="Arial" w:cs="Arial"/>
-        </w:rPr>
-        <w:t>alter</w:t>
-      </w:r>
-      <w:r>
-        <w:rPr>
-          <w:rFonts w:ascii="Arial" w:hAnsi="Arial" w:cs="Arial"/>
-        </w:rPr>
-        <w:t>e</w:t>
-      </w:r>
-      <w:r>
-        <w:rPr>
-          <w:rFonts w:ascii="Arial" w:hAnsi="Arial" w:cs="Arial"/>
-        </w:rPr>
-        <w:t xml:space="preserve"> os dados do </w:t>
-      </w:r>
-      <w:r>
-        <w:rPr>
-          <w:rFonts w:ascii="Arial" w:hAnsi="Arial" w:cs="Arial"/>
-        </w:rPr>
-        <w:t>aviso cadastrado, inclusive permitindo a exclusão do documento/imagem anexado(a).</w:t>
-      </w:r>
-      <w:r>
-        <w:rPr>
-          <w:rFonts w:ascii="Arial" w:hAnsi="Arial" w:cs="Arial"/>
-        </w:rPr>
-        <w:t xml:space="preserve">  Após ser executada uma consulta, o sistema apresentará os dados do </w:t>
-      </w:r>
-      <w:r>
-        <w:rPr>
-          <w:rFonts w:ascii="Arial" w:hAnsi="Arial" w:cs="Arial"/>
-        </w:rPr>
-        <w:t>aviso e</w:t>
-      </w:r>
-      <w:r>
-        <w:rPr>
-          <w:rFonts w:ascii="Arial" w:hAnsi="Arial" w:cs="Arial"/>
-        </w:rPr>
-        <w:t xml:space="preserve"> permitirá que sejam alterados. Após a alteração será apresentada uma mensagem de operação executada com sucesso. </w:t>
-      </w:r>
-    </w:p>
-    <w:p>
-      <w:pPr>
-        <w:pStyle w:val="SemEspaamento"/>
-        <w:jc w:val="both"/>
-        <w:rPr>
-          <w:rFonts w:ascii="Arial" w:hAnsi="Arial" w:cs="Arial"/>
-        </w:rPr>
-      </w:pPr>
-    </w:p>
-    <w:p>
-      <w:pPr>
-        <w:pStyle w:val="SemEspaamento"/>
-        <w:rPr>
-          <w:rFonts w:ascii="Arial" w:hAnsi="Arial" w:cs="Arial"/>
-          <w:b/>
-        </w:rPr>
-      </w:pPr>
-    </w:p>
-    <w:p>
-      <w:pPr>
-        <w:pStyle w:val="SemEspaamento"/>
-        <w:rPr>
-          <w:rFonts w:ascii="Arial" w:hAnsi="Arial" w:cs="Arial"/>
-          <w:b/>
-        </w:rPr>
-      </w:pPr>
-      <w:r>
-        <w:rPr>
-          <w:rFonts w:ascii="Arial" w:hAnsi="Arial" w:cs="Arial"/>
-          <w:b/>
-        </w:rPr>
-        <w:t>Exclusão</w:t>
-      </w:r>
-    </w:p>
-    <w:p>
-      <w:pPr>
-        <w:pStyle w:val="SemEspaamento"/>
-        <w:rPr>
-          <w:rFonts w:ascii="Arial" w:hAnsi="Arial" w:cs="Arial"/>
-          <w:b/>
-        </w:rPr>
-      </w:pPr>
-    </w:p>
-    <w:p>
-      <w:pPr>
-        <w:pStyle w:val="SemEspaamento"/>
-        <w:jc w:val="both"/>
-        <w:rPr>
-          <w:rFonts w:ascii="Arial" w:hAnsi="Arial" w:cs="Arial"/>
-        </w:rPr>
-      </w:pPr>
-      <w:r>
-        <w:rPr>
-          <w:rFonts w:ascii="Arial" w:hAnsi="Arial" w:cs="Arial"/>
-        </w:rPr>
-        <w:t>Neste</w:t>
-      </w:r>
-      <w:r>
-        <w:rPr>
-          <w:rFonts w:ascii="Arial" w:hAnsi="Arial" w:cs="Arial"/>
-        </w:rPr>
-        <w:t xml:space="preserve"> </w:t>
-      </w:r>
-      <w:r>
-        <w:rPr>
-          <w:rFonts w:ascii="Arial" w:hAnsi="Arial" w:cs="Arial"/>
-        </w:rPr>
-        <w:t>requisito</w:t>
-      </w:r>
-      <w:r>
-        <w:rPr>
-          <w:rFonts w:ascii="Arial" w:hAnsi="Arial" w:cs="Arial"/>
-        </w:rPr>
-        <w:t xml:space="preserve"> o sistema permitirá que o usuário </w:t>
-      </w:r>
-      <w:r>
-        <w:rPr>
-          <w:rFonts w:ascii="Arial" w:hAnsi="Arial" w:cs="Arial"/>
-        </w:rPr>
-        <w:t>perfil de Síndico</w:t>
-      </w:r>
-      <w:r>
-        <w:rPr>
-          <w:rFonts w:ascii="Arial" w:hAnsi="Arial" w:cs="Arial"/>
-        </w:rPr>
-        <w:t xml:space="preserve"> </w:t>
-      </w:r>
-      <w:r>
-        <w:rPr>
-          <w:rFonts w:ascii="Arial" w:hAnsi="Arial" w:cs="Arial"/>
-        </w:rPr>
-        <w:t xml:space="preserve">exclua </w:t>
-      </w:r>
-      <w:r>
-        <w:rPr>
-          <w:rFonts w:ascii="Arial" w:hAnsi="Arial" w:cs="Arial"/>
-        </w:rPr>
-        <w:t>um aviso</w:t>
-      </w:r>
-      <w:r>
-        <w:rPr>
-          <w:rFonts w:ascii="Arial" w:hAnsi="Arial" w:cs="Arial"/>
-        </w:rPr>
-        <w:t xml:space="preserve"> cadastrado. </w:t>
-      </w:r>
-      <w:r>
-        <w:rPr>
-          <w:rFonts w:ascii="Arial" w:hAnsi="Arial" w:cs="Arial"/>
-        </w:rPr>
-        <w:t xml:space="preserve">Caso exista algum anexo ao Aviso, o sistema deverá excluir. </w:t>
-      </w:r>
-      <w:r>
-        <w:rPr>
-          <w:rFonts w:ascii="Arial" w:hAnsi="Arial" w:cs="Arial"/>
-        </w:rPr>
-        <w:t>O sistema deverá solicitar do usuário a confirmação da exclusão e somente após a confirmação será executada a exclusão. O sistema apresentará então uma mensagem de operação realizada com sucesso.</w:t>
-      </w:r>
-    </w:p>
-    <w:p>
-      <w:pPr>
-        <w:pStyle w:val="SemEspaamento"/>
-        <w:jc w:val="both"/>
-        <w:rPr>
-          <w:rFonts w:ascii="Arial" w:hAnsi="Arial" w:cs="Arial"/>
-        </w:rPr>
-      </w:pPr>
-    </w:p>
-    <w:p>
-      <w:pPr>
-        <w:pStyle w:val="SemEspaamento"/>
-        <w:jc w:val="both"/>
-        <w:rPr>
-          <w:rFonts w:ascii="Arial" w:hAnsi="Arial" w:cs="Arial"/>
-        </w:rPr>
-      </w:pPr>
-    </w:p>
-    <w:p>
-      <w:pPr>
-        <w:pStyle w:val="SemEspaamento"/>
-        <w:rPr>
-          <w:rFonts w:ascii="Arial" w:hAnsi="Arial" w:cs="Arial"/>
-          <w:b/>
-        </w:rPr>
-      </w:pPr>
-      <w:r>
-        <w:rPr>
-          <w:rFonts w:ascii="Arial" w:hAnsi="Arial" w:cs="Arial"/>
-          <w:b/>
-        </w:rPr>
-        <w:t>Consulta</w:t>
-      </w:r>
-    </w:p>
-    <w:p>
-      <w:pPr>
-        <w:pStyle w:val="SemEspaamento"/>
-        <w:jc w:val="both"/>
-        <w:rPr>
-          <w:rFonts w:ascii="Arial" w:hAnsi="Arial" w:cs="Arial"/>
-        </w:rPr>
-      </w:pPr>
-    </w:p>
-    <w:p>
-      <w:pPr>
-        <w:pStyle w:val="SemEspaamento"/>
-        <w:jc w:val="both"/>
-        <w:rPr>
-          <w:rFonts w:ascii="Arial" w:hAnsi="Arial" w:cs="Arial"/>
-        </w:rPr>
-      </w:pPr>
-      <w:r>
-        <w:rPr>
-          <w:rFonts w:ascii="Arial" w:hAnsi="Arial" w:cs="Arial"/>
-        </w:rPr>
-        <w:t>Neste</w:t>
-      </w:r>
-      <w:r>
-        <w:rPr>
-          <w:rFonts w:ascii="Arial" w:hAnsi="Arial" w:cs="Arial"/>
-        </w:rPr>
-        <w:t xml:space="preserve"> </w:t>
-      </w:r>
-      <w:r>
-        <w:rPr>
-          <w:rFonts w:ascii="Arial" w:hAnsi="Arial" w:cs="Arial"/>
-        </w:rPr>
-        <w:t>requisito</w:t>
-      </w:r>
-      <w:r>
-        <w:rPr>
-          <w:rFonts w:ascii="Arial" w:hAnsi="Arial" w:cs="Arial"/>
-        </w:rPr>
-        <w:t xml:space="preserve"> o sistema permitirá ao usuário consultar </w:t>
-      </w:r>
-      <w:r>
-        <w:rPr>
-          <w:rFonts w:ascii="Arial" w:hAnsi="Arial" w:cs="Arial"/>
-        </w:rPr>
-        <w:t>os avisos existentes. Os visos serão apresentados em um mural e serão abertos para consulta a todos os condôminos.</w:t>
-      </w:r>
-    </w:p>
-    <w:p>
-      <w:pPr>
-        <w:pStyle w:val="SemEspaamento"/>
-        <w:jc w:val="both"/>
-        <w:rPr>
-          <w:rFonts w:ascii="Arial" w:hAnsi="Arial" w:cs="Arial"/>
-        </w:rPr>
-      </w:pPr>
-    </w:p>
-    <w:p>
-      <w:pPr>
-        <w:pStyle w:val="SemEspaamento"/>
-        <w:jc w:val="both"/>
-        <w:rPr>
-          <w:rFonts w:ascii="Arial" w:hAnsi="Arial" w:cs="Arial"/>
-        </w:rPr>
-      </w:pPr>
-    </w:p>
-    <w:p>
-      <w:pPr>
-        <w:pStyle w:val="SemEspaamento"/>
-        <w:jc w:val="both"/>
-        <w:rPr>
-          <w:rFonts w:ascii="Arial" w:hAnsi="Arial" w:cs="Arial"/>
-        </w:rPr>
-      </w:pPr>
-    </w:p>
-    <w:p>
-      <w:pPr>
-        <w:pStyle w:val="SemEspaamento"/>
-        <w:jc w:val="both"/>
-        <w:rPr>
-          <w:rFonts w:ascii="Arial" w:hAnsi="Arial" w:cs="Arial"/>
-        </w:rPr>
-      </w:pPr>
-    </w:p>
-    <w:p>
-      <w:pPr>
-        <w:pStyle w:val="SemEspaamento"/>
-        <w:rPr>
-          <w:rFonts w:ascii="Arial" w:hAnsi="Arial" w:cs="Arial"/>
-          <w:b/>
-        </w:rPr>
-      </w:pPr>
-      <w:r>
-        <w:rPr>
-          <w:rFonts w:ascii="Arial" w:hAnsi="Arial" w:cs="Arial"/>
-          <w:b/>
-        </w:rPr>
-        <w:t xml:space="preserve">RF005 – </w:t>
-      </w:r>
-      <w:r>
-        <w:rPr>
-          <w:rFonts w:ascii="Arial" w:hAnsi="Arial" w:cs="Arial"/>
-          <w:b/>
-          <w:szCs w:val="24"/>
-        </w:rPr>
-        <w:t>CADASTRAR USUÁRIO</w:t>
-      </w:r>
-    </w:p>
-    <w:p>
-      <w:pPr>
-        <w:pStyle w:val="SemEspaamento"/>
-        <w:jc w:val="both"/>
-        <w:rPr>
-          <w:rFonts w:ascii="Arial" w:hAnsi="Arial" w:cs="Arial"/>
-        </w:rPr>
-      </w:pPr>
-    </w:p>
-    <w:p>
-      <w:pPr>
-        <w:pStyle w:val="SemEspaamento"/>
-        <w:rPr>
-          <w:rFonts w:ascii="Arial" w:hAnsi="Arial" w:cs="Arial"/>
-          <w:b/>
-        </w:rPr>
-      </w:pPr>
-      <w:r>
-        <w:rPr>
-          <w:rFonts w:ascii="Arial" w:hAnsi="Arial" w:cs="Arial"/>
-          <w:b/>
-        </w:rPr>
-        <w:t>Inclusão</w:t>
-      </w:r>
-    </w:p>
-    <w:p>
-      <w:pPr>
-        <w:pStyle w:val="SemEspaamento"/>
-        <w:jc w:val="both"/>
-        <w:rPr>
-          <w:rFonts w:ascii="Arial" w:hAnsi="Arial" w:cs="Arial"/>
-        </w:rPr>
-      </w:pPr>
-    </w:p>
-    <w:p>
-      <w:pPr>
-        <w:pStyle w:val="SemEspaamento"/>
-        <w:jc w:val="both"/>
-        <w:rPr>
-          <w:rFonts w:ascii="Arial" w:hAnsi="Arial" w:cs="Arial"/>
-        </w:rPr>
-      </w:pPr>
-      <w:r>
-        <w:rPr>
-          <w:rFonts w:ascii="Arial" w:hAnsi="Arial" w:cs="Arial"/>
-        </w:rPr>
-        <w:t>Neste</w:t>
-      </w:r>
-      <w:r>
-        <w:rPr>
-          <w:rFonts w:ascii="Arial" w:hAnsi="Arial" w:cs="Arial"/>
-        </w:rPr>
-        <w:t xml:space="preserve"> </w:t>
-      </w:r>
-      <w:r>
-        <w:rPr>
-          <w:rFonts w:ascii="Arial" w:hAnsi="Arial" w:cs="Arial"/>
-        </w:rPr>
-        <w:t>requisito</w:t>
-      </w:r>
-      <w:r>
-        <w:rPr>
-          <w:rFonts w:ascii="Arial" w:hAnsi="Arial" w:cs="Arial"/>
-        </w:rPr>
-        <w:t xml:space="preserve"> o sistema permitirá que o usuário</w:t>
-      </w:r>
-      <w:r>
-        <w:rPr>
-          <w:rFonts w:ascii="Arial" w:hAnsi="Arial" w:cs="Arial"/>
-        </w:rPr>
-        <w:t xml:space="preserve"> </w:t>
-      </w:r>
-      <w:r>
-        <w:rPr>
-          <w:rFonts w:ascii="Arial" w:hAnsi="Arial" w:cs="Arial"/>
-        </w:rPr>
-        <w:t>com perfil ad</w:t>
-      </w:r>
-      <w:r>
-        <w:rPr>
-          <w:rFonts w:ascii="Arial" w:hAnsi="Arial" w:cs="Arial"/>
-        </w:rPr>
-        <w:t xml:space="preserve">ministrador cadastre </w:t>
-      </w:r>
-      <w:r>
-        <w:rPr>
-          <w:rFonts w:ascii="Arial" w:hAnsi="Arial" w:cs="Arial"/>
-        </w:rPr>
-        <w:t xml:space="preserve">os usuários do sistema </w:t>
-      </w:r>
-      <w:r>
-        <w:rPr>
-          <w:rFonts w:ascii="Arial" w:hAnsi="Arial" w:cs="Arial"/>
-        </w:rPr>
-        <w:t>e os associem aos perfis adequados. O sistema solicitará os campos:  Código de Usuário, Código do Condomínio, Código da Unidade, Nome, Senha, Perfil</w:t>
-      </w:r>
-      <w:r>
-        <w:rPr>
-          <w:rFonts w:ascii="Arial" w:hAnsi="Arial" w:cs="Arial"/>
-        </w:rPr>
-        <w:t>. Após efetuar inclusão o sistema apresentará a mensagem de operação efetuada com sucesso.</w:t>
-      </w:r>
-    </w:p>
-    <w:p>
-      <w:pPr>
-        <w:pStyle w:val="SemEspaamento"/>
-        <w:jc w:val="both"/>
-        <w:rPr>
-          <w:rFonts w:ascii="Arial" w:hAnsi="Arial" w:cs="Arial"/>
-        </w:rPr>
-      </w:pPr>
-    </w:p>
-    <w:p>
-      <w:pPr>
-        <w:pStyle w:val="SemEspaamento"/>
-        <w:rPr>
-          <w:rFonts w:ascii="Arial" w:hAnsi="Arial" w:cs="Arial"/>
-          <w:b/>
-        </w:rPr>
-      </w:pPr>
-      <w:r>
-        <w:rPr>
-          <w:rFonts w:ascii="Arial" w:hAnsi="Arial" w:cs="Arial"/>
-        </w:rPr>
-        <w:t xml:space="preserve"> </w:t>
-      </w:r>
-      <w:r>
-        <w:rPr>
-          <w:rFonts w:ascii="Arial" w:hAnsi="Arial" w:cs="Arial"/>
-          <w:b/>
-        </w:rPr>
-        <w:t>Alteraçã</w:t>
-      </w:r>
-      <w:r>
-        <w:rPr>
-          <w:rFonts w:ascii="Arial" w:hAnsi="Arial" w:cs="Arial"/>
-          <w:b/>
-        </w:rPr>
-        <w:t>o</w:t>
-      </w:r>
-    </w:p>
-    <w:p>
-      <w:pPr>
-        <w:pStyle w:val="SemEspaamento"/>
-        <w:jc w:val="both"/>
-        <w:rPr>
-          <w:rFonts w:ascii="Arial" w:hAnsi="Arial" w:cs="Arial"/>
-        </w:rPr>
-      </w:pPr>
-    </w:p>
-    <w:p>
-      <w:pPr>
-        <w:pStyle w:val="SemEspaamento"/>
-        <w:jc w:val="both"/>
-        <w:rPr>
-          <w:rFonts w:ascii="Arial" w:hAnsi="Arial" w:cs="Arial"/>
-        </w:rPr>
-      </w:pPr>
-      <w:r>
-        <w:rPr>
-          <w:rFonts w:ascii="Arial" w:hAnsi="Arial" w:cs="Arial"/>
-        </w:rPr>
-        <w:t>Neste</w:t>
-      </w:r>
-      <w:r>
-        <w:rPr>
-          <w:rFonts w:ascii="Arial" w:hAnsi="Arial" w:cs="Arial"/>
-        </w:rPr>
-        <w:t xml:space="preserve"> </w:t>
-      </w:r>
-      <w:r>
-        <w:rPr>
-          <w:rFonts w:ascii="Arial" w:hAnsi="Arial" w:cs="Arial"/>
-        </w:rPr>
-        <w:t>requisito</w:t>
-      </w:r>
-      <w:r>
-        <w:rPr>
-          <w:rFonts w:ascii="Arial" w:hAnsi="Arial" w:cs="Arial"/>
-        </w:rPr>
-        <w:t xml:space="preserve"> o sistema permitirá que o usuário administrador altere os dados </w:t>
-      </w:r>
-      <w:r>
-        <w:rPr>
-          <w:rFonts w:ascii="Arial" w:hAnsi="Arial" w:cs="Arial"/>
-        </w:rPr>
-        <w:t xml:space="preserve">do usuário </w:t>
-      </w:r>
-      <w:r>
-        <w:rPr>
-          <w:rFonts w:ascii="Arial" w:hAnsi="Arial" w:cs="Arial"/>
-        </w:rPr>
-        <w:t>cadastrad</w:t>
-      </w:r>
-      <w:r>
-        <w:rPr>
-          <w:rFonts w:ascii="Arial" w:hAnsi="Arial" w:cs="Arial"/>
-        </w:rPr>
-        <w:t>o</w:t>
-      </w:r>
-      <w:r>
-        <w:rPr>
-          <w:rFonts w:ascii="Arial" w:hAnsi="Arial" w:cs="Arial"/>
-        </w:rPr>
-        <w:t xml:space="preserve">.  Após a alteração será apresentada uma mensagem de operação executada com sucesso. </w:t>
-      </w:r>
-    </w:p>
-    <w:p>
-      <w:pPr>
-        <w:pStyle w:val="SemEspaamento"/>
-        <w:jc w:val="both"/>
-        <w:rPr>
-          <w:rFonts w:ascii="Arial" w:hAnsi="Arial" w:cs="Arial"/>
-        </w:rPr>
-      </w:pPr>
-    </w:p>
-    <w:p>
-      <w:pPr>
-        <w:pStyle w:val="SemEspaamento"/>
-        <w:jc w:val="both"/>
-        <w:rPr>
-          <w:rFonts w:ascii="Arial" w:hAnsi="Arial" w:cs="Arial"/>
-        </w:rPr>
-      </w:pPr>
-    </w:p>
-    <w:p>
-      <w:pPr>
-        <w:pStyle w:val="SemEspaamento"/>
-        <w:jc w:val="both"/>
-        <w:rPr>
-          <w:rFonts w:ascii="Arial" w:hAnsi="Arial" w:cs="Arial"/>
-        </w:rPr>
-      </w:pPr>
-    </w:p>
-    <w:p>
-      <w:pPr>
-        <w:pStyle w:val="SemEspaamento"/>
-        <w:jc w:val="both"/>
-        <w:rPr>
-          <w:rFonts w:ascii="Arial" w:hAnsi="Arial" w:cs="Arial"/>
-        </w:rPr>
-      </w:pPr>
-    </w:p>
-    <w:p>
-      <w:pPr>
-        <w:pStyle w:val="SemEspaamento"/>
-        <w:jc w:val="both"/>
-        <w:rPr>
-          <w:rFonts w:ascii="Arial" w:hAnsi="Arial" w:cs="Arial"/>
-        </w:rPr>
-      </w:pPr>
-    </w:p>
-    <w:p>
-      <w:pPr>
-        <w:pStyle w:val="SemEspaamento"/>
-        <w:rPr>
-          <w:rFonts w:ascii="Arial" w:hAnsi="Arial" w:cs="Arial"/>
-          <w:b/>
-        </w:rPr>
-      </w:pPr>
-      <w:r>
-        <w:rPr>
-          <w:rFonts w:ascii="Arial" w:hAnsi="Arial" w:cs="Arial"/>
-          <w:b/>
-        </w:rPr>
-        <w:lastRenderedPageBreak/>
-        <w:t>Exclusão</w:t>
-      </w:r>
-    </w:p>
-    <w:p>
-      <w:pPr>
-        <w:pStyle w:val="SemEspaamento"/>
-        <w:rPr>
-          <w:rFonts w:ascii="Arial" w:hAnsi="Arial" w:cs="Arial"/>
-          <w:b/>
-        </w:rPr>
-      </w:pPr>
-    </w:p>
-    <w:p>
-      <w:pPr>
-        <w:pStyle w:val="SemEspaamento"/>
-        <w:jc w:val="both"/>
-        <w:rPr>
-          <w:rFonts w:ascii="Arial" w:hAnsi="Arial" w:cs="Arial"/>
-        </w:rPr>
-      </w:pPr>
-      <w:r>
-        <w:rPr>
-          <w:rFonts w:ascii="Arial" w:hAnsi="Arial" w:cs="Arial"/>
-        </w:rPr>
-        <w:t>Neste</w:t>
-      </w:r>
-      <w:r>
-        <w:rPr>
-          <w:rFonts w:ascii="Arial" w:hAnsi="Arial" w:cs="Arial"/>
-        </w:rPr>
-        <w:t xml:space="preserve"> </w:t>
-      </w:r>
-      <w:r>
-        <w:rPr>
-          <w:rFonts w:ascii="Arial" w:hAnsi="Arial" w:cs="Arial"/>
-        </w:rPr>
-        <w:t>requisito</w:t>
-      </w:r>
-      <w:r>
-        <w:rPr>
-          <w:rFonts w:ascii="Arial" w:hAnsi="Arial" w:cs="Arial"/>
-        </w:rPr>
-        <w:t xml:space="preserve"> o sistema permitirá que </w:t>
-      </w:r>
-      <w:r>
-        <w:rPr>
-          <w:rFonts w:ascii="Arial" w:hAnsi="Arial" w:cs="Arial"/>
-        </w:rPr>
-        <w:t xml:space="preserve">um </w:t>
-      </w:r>
-      <w:r>
-        <w:rPr>
-          <w:rFonts w:ascii="Arial" w:hAnsi="Arial" w:cs="Arial"/>
-        </w:rPr>
-        <w:t>usuário</w:t>
-      </w:r>
-      <w:r>
-        <w:rPr>
-          <w:rFonts w:ascii="Arial" w:hAnsi="Arial" w:cs="Arial"/>
-        </w:rPr>
-        <w:t>. O sistema deverá solicitar do usuário a confirmação da exclusão e somente após a confirmação será executada a exclusão. O sistema apresentará então uma mensagem de operação realizada com sucesso.</w:t>
-      </w:r>
-    </w:p>
-    <w:p>
-      <w:pPr>
-        <w:pStyle w:val="SemEspaamento"/>
-        <w:jc w:val="both"/>
-        <w:rPr>
-          <w:rFonts w:ascii="Arial" w:hAnsi="Arial" w:cs="Arial"/>
-        </w:rPr>
-      </w:pPr>
-    </w:p>
-    <w:p>
-      <w:pPr>
-        <w:pStyle w:val="SemEspaamento"/>
-        <w:jc w:val="both"/>
-        <w:rPr>
-          <w:rFonts w:ascii="Arial" w:hAnsi="Arial" w:cs="Arial"/>
-        </w:rPr>
-      </w:pPr>
-    </w:p>
-    <w:p>
-      <w:pPr>
-        <w:pStyle w:val="SemEspaamento"/>
-        <w:rPr>
-          <w:rFonts w:ascii="Arial" w:hAnsi="Arial" w:cs="Arial"/>
-          <w:b/>
-        </w:rPr>
-      </w:pPr>
-      <w:r>
-        <w:rPr>
-          <w:rFonts w:ascii="Arial" w:hAnsi="Arial" w:cs="Arial"/>
-          <w:b/>
-        </w:rPr>
-        <w:t>Consulta</w:t>
-      </w:r>
-    </w:p>
-    <w:p>
-      <w:pPr>
-        <w:pStyle w:val="SemEspaamento"/>
-        <w:jc w:val="both"/>
-        <w:rPr>
-          <w:rFonts w:ascii="Arial" w:hAnsi="Arial" w:cs="Arial"/>
-        </w:rPr>
-      </w:pPr>
-    </w:p>
-    <w:p>
-      <w:pPr>
-        <w:pStyle w:val="SemEspaamento"/>
-        <w:jc w:val="both"/>
-        <w:rPr>
-          <w:rFonts w:ascii="Arial" w:hAnsi="Arial" w:cs="Arial"/>
-        </w:rPr>
-      </w:pPr>
-      <w:r>
-        <w:rPr>
-          <w:rFonts w:ascii="Arial" w:hAnsi="Arial" w:cs="Arial"/>
-        </w:rPr>
-        <w:t>Neste requisito o sistema permitirá ao usuário consultar os avisos existentes. Os visos serão apresentados em um mural e serão abertos para consulta a todos os condôminos.</w:t>
-      </w:r>
-    </w:p>
-    <w:p>
-      <w:pPr>
-        <w:pStyle w:val="SemEspaamento"/>
-        <w:jc w:val="both"/>
-        <w:rPr>
-          <w:rFonts w:ascii="Arial" w:hAnsi="Arial" w:cs="Arial"/>
-        </w:rPr>
-      </w:pPr>
-    </w:p>
-    <w:p>
-      <w:pPr>
-        <w:pStyle w:val="SemEspaamento"/>
-        <w:jc w:val="both"/>
-        <w:rPr>
-          <w:rFonts w:ascii="Arial" w:hAnsi="Arial" w:cs="Arial"/>
-        </w:rPr>
-      </w:pPr>
-    </w:p>
-    <w:p>
-      <w:pPr>
-        <w:pStyle w:val="SemEspaamento"/>
-        <w:jc w:val="both"/>
-        <w:rPr>
-          <w:rFonts w:ascii="Arial" w:hAnsi="Arial" w:cs="Arial"/>
-        </w:rPr>
-      </w:pPr>
-    </w:p>
-    <w:p>
-      <w:pPr>
-        <w:pStyle w:val="SemEspaamento"/>
-        <w:rPr>
-          <w:rFonts w:ascii="Arial" w:hAnsi="Arial" w:cs="Arial"/>
-          <w:b/>
-        </w:rPr>
-      </w:pPr>
-      <w:r>
-        <w:rPr>
-          <w:rFonts w:ascii="Arial" w:hAnsi="Arial" w:cs="Arial"/>
-          <w:b/>
-        </w:rPr>
-        <w:t>RF00</w:t>
-      </w:r>
-      <w:r>
-        <w:rPr>
-          <w:rFonts w:ascii="Arial" w:hAnsi="Arial" w:cs="Arial"/>
-          <w:b/>
-        </w:rPr>
-        <w:t>6</w:t>
-      </w:r>
-      <w:r>
-        <w:rPr>
-          <w:rFonts w:ascii="Arial" w:hAnsi="Arial" w:cs="Arial"/>
-          <w:b/>
-        </w:rPr>
-        <w:t xml:space="preserve"> – </w:t>
-      </w:r>
-      <w:r>
-        <w:rPr>
-          <w:rFonts w:ascii="Arial" w:hAnsi="Arial" w:cs="Arial"/>
-          <w:b/>
-        </w:rPr>
-        <w:t xml:space="preserve">EMITIR RELATÓRIO DE </w:t>
-      </w:r>
-      <w:r>
-        <w:rPr>
-          <w:rFonts w:ascii="Arial" w:hAnsi="Arial" w:cs="Arial"/>
-          <w:b/>
-        </w:rPr>
-        <w:t>RECEITAS E DESPESAS</w:t>
+        <w:t>EMITIR R</w:t>
+      </w:r>
+      <w:r>
+        <w:rPr>
+          <w:rFonts w:ascii="Arial" w:hAnsi="Arial" w:cs="Arial"/>
+          <w:b/>
+        </w:rPr>
+        <w:t>ECIBO DE PAGAMENTO</w:t>
       </w:r>
       <w:r>
         <w:rPr>
@@ -5141,43 +5437,8 @@
         <w:rPr>
           <w:rFonts w:ascii="Arial" w:hAnsi="Arial" w:cs="Arial"/>
         </w:rPr>
-        <w:t>Este requisito</w:t>
-      </w:r>
-      <w:r>
-        <w:rPr>
-          <w:rFonts w:ascii="Arial" w:hAnsi="Arial" w:cs="Arial"/>
-        </w:rPr>
-        <w:t xml:space="preserve"> apresentará um relatório contendo </w:t>
-      </w:r>
-      <w:r>
-        <w:rPr>
-          <w:rFonts w:ascii="Arial" w:hAnsi="Arial" w:cs="Arial"/>
-        </w:rPr>
-        <w:t>a relação de pagamentos efetuados por unidades, e despesas existentes</w:t>
-      </w:r>
-      <w:r>
-        <w:rPr>
-          <w:rFonts w:ascii="Arial" w:hAnsi="Arial" w:cs="Arial"/>
-        </w:rPr>
-        <w:t xml:space="preserve">. </w:t>
-      </w:r>
-      <w:r>
-        <w:rPr>
-          <w:rFonts w:ascii="Arial" w:hAnsi="Arial" w:cs="Arial"/>
-        </w:rPr>
-        <w:t>O relatório oferecerá opções de informações por condomínio, unidades, e por período fornecido.</w:t>
-      </w:r>
-      <w:bookmarkStart w:id="1" w:name="_GoBack"/>
-      <w:bookmarkEnd w:id="1"/>
-    </w:p>
-    <w:p>
-      <w:pPr>
-        <w:pStyle w:val="SemEspaamento"/>
-        <w:jc w:val="both"/>
-        <w:rPr>
-          <w:rFonts w:ascii="Arial" w:hAnsi="Arial" w:cs="Arial"/>
-        </w:rPr>
-      </w:pPr>
+        <w:t>Este requisito permitirá ao usuário imprimir um recibo referente a pagamento efetuado desde que este se encontre no sistema.</w:t>
+      </w:r>
     </w:p>
     <w:p>
       <w:pPr>
@@ -5339,6 +5600,7 @@
         <w:rPr>
           <w:rFonts w:ascii="Arial" w:hAnsi="Arial" w:cs="Arial"/>
         </w:rPr>
+        <w:lastRenderedPageBreak/>
         <w:t xml:space="preserve">O sistema deverá ser intuitivo e de fácil utilização. Não deverá apresentar complexidade desnecessária. </w:t>
       </w:r>
     </w:p>
@@ -5719,7 +5981,6 @@
         <w:rPr>
           <w:rFonts w:ascii="Arial" w:hAnsi="Arial" w:cs="Arial"/>
         </w:rPr>
-        <w:lastRenderedPageBreak/>
         <w:t>O usuário deverá ser capaz de utilizar o sistema após um curto tempo de treinamento.</w:t>
       </w:r>
     </w:p>
@@ -7929,6 +8190,7 @@
     <w:lsdException w:name="HTML Sample" w:semiHidden="1" w:unhideWhenUsed="1"/>
     <w:lsdException w:name="HTML Typewriter" w:semiHidden="1" w:unhideWhenUsed="1"/>
     <w:lsdException w:name="HTML Variable" w:semiHidden="1" w:unhideWhenUsed="1"/>
+    <w:lsdException w:name="Normal Table" w:semiHidden="1" w:unhideWhenUsed="1"/>
     <w:lsdException w:name="annotation subject" w:semiHidden="1" w:unhideWhenUsed="1"/>
     <w:lsdException w:name="No List" w:semiHidden="1" w:unhideWhenUsed="1"/>
     <w:lsdException w:name="Outline List 1" w:semiHidden="1" w:unhideWhenUsed="1"/>
@@ -7971,8 +8233,11 @@
     <w:lsdException w:name="Table Contemporary" w:semiHidden="1" w:unhideWhenUsed="1"/>
     <w:lsdException w:name="Table Elegant" w:semiHidden="1" w:unhideWhenUsed="1"/>
     <w:lsdException w:name="Table Professional" w:semiHidden="1" w:unhideWhenUsed="1"/>
+    <w:lsdException w:name="Table Subtle 1" w:semiHidden="1" w:unhideWhenUsed="1"/>
     <w:lsdException w:name="Table Subtle 2" w:semiHidden="1" w:unhideWhenUsed="1"/>
     <w:lsdException w:name="Table Web 1" w:semiHidden="1" w:unhideWhenUsed="1"/>
+    <w:lsdException w:name="Table Web 2" w:semiHidden="1" w:unhideWhenUsed="1"/>
+    <w:lsdException w:name="Table Web 3" w:semiHidden="1" w:unhideWhenUsed="1"/>
     <w:lsdException w:name="Balloon Text" w:semiHidden="1" w:unhideWhenUsed="1"/>
     <w:lsdException w:name="Table Grid" w:uiPriority="39"/>
     <w:lsdException w:name="Table Theme" w:semiHidden="1" w:unhideWhenUsed="1"/>
@@ -8569,7 +8834,7 @@
 </file>
 
 <file path=customXml/itemProps1.xml><?xml version="1.0" encoding="utf-8"?>
-<ds:datastoreItem xmlns:ds="http://schemas.openxmlformats.org/officeDocument/2006/customXml" ds:itemID="{6C6B523F-3587-4A9E-AB12-0C76B3AB9894}">
+<ds:datastoreItem xmlns:ds="http://schemas.openxmlformats.org/officeDocument/2006/customXml" ds:itemID="{41664F1E-24B3-4C29-8F4F-4DB4CBDEF101}">
   <ds:schemaRefs>
     <ds:schemaRef ds:uri="http://schemas.openxmlformats.org/officeDocument/2006/bibliography"/>
   </ds:schemaRefs>

</xml_diff>

<commit_message>
atualizado documento de requisito
</commit_message>
<xml_diff>
--- a/REQUISITOS.docx
+++ b/REQUISITOS.docx
@@ -1,6 +1,6 @@
 
 <file path=word/document.xml><?xml version="1.0" encoding="utf-8"?>
-<w:document xmlns:wpc="http://schemas.microsoft.com/office/word/2010/wordprocessingCanvas" xmlns:cx="http://schemas.microsoft.com/office/drawing/2014/chartex" xmlns:cx1="http://schemas.microsoft.com/office/drawing/2015/9/8/chartex" xmlns:cx2="http://schemas.microsoft.com/office/drawing/2015/10/21/chartex" xmlns:cx3="http://schemas.microsoft.com/office/drawing/2016/5/9/chartex" xmlns:cx4="http://schemas.microsoft.com/office/drawing/2016/5/10/chartex" xmlns:cx5="http://schemas.microsoft.com/office/drawing/2016/5/11/chartex" xmlns:cx6="http://schemas.microsoft.com/office/drawing/2016/5/12/chartex" xmlns:cx7="http://schemas.microsoft.com/office/drawing/2016/5/13/chartex" xmlns:cx8="http://schemas.microsoft.com/office/drawing/2016/5/14/chartex" xmlns:mc="http://schemas.openxmlformats.org/markup-compatibility/2006" xmlns:aink="http://schemas.microsoft.com/office/drawing/2016/ink" xmlns:am3d="http://schemas.microsoft.com/office/drawing/2017/model3d" xmlns:o="urn:schemas-microsoft-com:office:office" xmlns:r="http://schemas.openxmlformats.org/officeDocument/2006/relationships" xmlns:m="http://schemas.openxmlformats.org/officeDocument/2006/math" xmlns:v="urn:schemas-microsoft-com:vml" xmlns:wp14="http://schemas.microsoft.com/office/word/2010/wordprocessingDrawing" xmlns:wp="http://schemas.openxmlformats.org/drawingml/2006/wordprocessingDrawing" xmlns:w10="urn:schemas-microsoft-com:office:word" xmlns:w="http://schemas.openxmlformats.org/wordprocessingml/2006/main" xmlns:w14="http://schemas.microsoft.com/office/word/2010/wordml" xmlns:w15="http://schemas.microsoft.com/office/word/2012/wordml" xmlns:w16cid="http://schemas.microsoft.com/office/word/2016/wordml/cid" xmlns:w16se="http://schemas.microsoft.com/office/word/2015/wordml/symex" xmlns:wpg="http://schemas.microsoft.com/office/word/2010/wordprocessingGroup" xmlns:wpi="http://schemas.microsoft.com/office/word/2010/wordprocessingInk" xmlns:wne="http://schemas.microsoft.com/office/word/2006/wordml" xmlns:wps="http://schemas.microsoft.com/office/word/2010/wordprocessingShape" mc:Ignorable="w14 w15 w16se w16cid wp14">
+<w:document xmlns:wpc="http://schemas.microsoft.com/office/word/2010/wordprocessingCanvas" xmlns:mc="http://schemas.openxmlformats.org/markup-compatibility/2006" xmlns:o="urn:schemas-microsoft-com:office:office" xmlns:r="http://schemas.openxmlformats.org/officeDocument/2006/relationships" xmlns:m="http://schemas.openxmlformats.org/officeDocument/2006/math" xmlns:v="urn:schemas-microsoft-com:vml" xmlns:wp14="http://schemas.microsoft.com/office/word/2010/wordprocessingDrawing" xmlns:wp="http://schemas.openxmlformats.org/drawingml/2006/wordprocessingDrawing" xmlns:w10="urn:schemas-microsoft-com:office:word" xmlns:w="http://schemas.openxmlformats.org/wordprocessingml/2006/main" xmlns:w14="http://schemas.microsoft.com/office/word/2010/wordml" xmlns:w15="http://schemas.microsoft.com/office/word/2012/wordml" xmlns:wpg="http://schemas.microsoft.com/office/word/2010/wordprocessingGroup" xmlns:wpi="http://schemas.microsoft.com/office/word/2010/wordprocessingInk" xmlns:wne="http://schemas.microsoft.com/office/word/2006/wordml" xmlns:wps="http://schemas.microsoft.com/office/word/2010/wordprocessingShape" mc:Ignorable="w14 w15 wp14">
   <w:body>
     <w:p>
       <w:pPr>
@@ -47,19 +47,8 @@
           <w:sz w:val="40"/>
           <w:szCs w:val="40"/>
         </w:rPr>
-        <w:t xml:space="preserve">Administração de Condomínio - </w:t>
-      </w:r>
-      <w:proofErr w:type="spellStart"/>
-      <w:r>
-        <w:rPr>
-          <w:rFonts w:ascii="Arial" w:hAnsi="Arial" w:cs="Arial"/>
-          <w:b/>
-          <w:sz w:val="40"/>
-          <w:szCs w:val="40"/>
-        </w:rPr>
-        <w:t>siscond</w:t>
-      </w:r>
-      <w:proofErr w:type="spellEnd"/>
+        <w:t>Administração de Condomínio - siscond</w:t>
+      </w:r>
     </w:p>
     <w:p>
       <w:pPr>
@@ -309,13 +298,8 @@
             <w:pPr>
               <w:pStyle w:val="SemEspaamento"/>
             </w:pPr>
-            <w:proofErr w:type="gramStart"/>
-            <w:r>
-              <w:t>11;-</w:t>
-            </w:r>
-            <w:proofErr w:type="gramEnd"/>
-            <w:r>
-              <w:t>5;2019</w:t>
+            <w:r>
+              <w:t>11;-5;2019</w:t>
             </w:r>
           </w:p>
         </w:tc>
@@ -1574,10 +1558,7 @@
               <w:pStyle w:val="SemEspaamento"/>
             </w:pPr>
             <w:r>
-              <w:t>RF00</w:t>
-            </w:r>
-            <w:r>
-              <w:t>7</w:t>
+              <w:t>RF007</w:t>
             </w:r>
           </w:p>
         </w:tc>
@@ -1590,10 +1571,7 @@
               <w:pStyle w:val="SemEspaamento"/>
             </w:pPr>
             <w:r>
-              <w:t>Emitir Re</w:t>
-            </w:r>
-            <w:r>
-              <w:t>cibo de pagamento.</w:t>
+              <w:t>Emitir Recibo de pagamento.</w:t>
             </w:r>
           </w:p>
         </w:tc>
@@ -1607,13 +1585,7 @@
               <w:jc w:val="both"/>
             </w:pPr>
             <w:r>
-              <w:t xml:space="preserve">O objetivo deste requisito é emitir </w:t>
-            </w:r>
-            <w:r>
-              <w:t>recibo de pagamento cadastrado no sistema.</w:t>
-            </w:r>
-            <w:r>
-              <w:t xml:space="preserve"> </w:t>
+              <w:t xml:space="preserve">O objetivo deste requisito é emitir recibo de pagamento cadastrado no sistema. </w:t>
             </w:r>
           </w:p>
         </w:tc>
@@ -1626,13 +1598,8 @@
               <w:pStyle w:val="SemEspaamento"/>
             </w:pPr>
             <w:r>
-              <w:t>Emitir</w:t>
-            </w:r>
-            <w:r>
-              <w:t xml:space="preserve"> Recibo de pagamento.</w:t>
-            </w:r>
-            <w:bookmarkStart w:id="1" w:name="_GoBack"/>
-            <w:bookmarkEnd w:id="1"/>
+              <w:t>Emitir Recibo de pagamento.</w:t>
+            </w:r>
           </w:p>
         </w:tc>
       </w:tr>
@@ -2392,21 +2359,7 @@
               <w:rPr>
                 <w:rFonts w:cs="Arial"/>
               </w:rPr>
-              <w:t xml:space="preserve">deverá poder ser executado nos navegadores Internet Explorer, </w:t>
-            </w:r>
-            <w:proofErr w:type="spellStart"/>
-            <w:r>
-              <w:rPr>
-                <w:rFonts w:cs="Arial"/>
-              </w:rPr>
-              <w:t>Mozzila</w:t>
-            </w:r>
-            <w:proofErr w:type="spellEnd"/>
-            <w:r>
-              <w:rPr>
-                <w:rFonts w:cs="Arial"/>
-              </w:rPr>
-              <w:t xml:space="preserve"> Firefox, e Google Chrome</w:t>
+              <w:t>deverá poder ser executado nos navegadores Internet Explorer, Mozzila Firefox, e Google Chrome</w:t>
             </w:r>
           </w:p>
         </w:tc>
@@ -3954,6 +3907,14 @@
         </w:rPr>
         <w:t xml:space="preserve"> </w:t>
       </w:r>
+      <w:r>
+        <w:rPr>
+          <w:rFonts w:ascii="Arial" w:hAnsi="Arial" w:cs="Arial"/>
+        </w:rPr>
+        <w:t>O sistema solicitará o código do condomínio, o código da Unidade, o código da despesa, o valor do pagamento e a data do pagamento.</w:t>
+      </w:r>
+      <w:bookmarkStart w:id="1" w:name="_GoBack"/>
+      <w:bookmarkEnd w:id="1"/>
     </w:p>
     <w:p>
       <w:pPr>
@@ -5406,14 +5367,7 @@
           <w:rFonts w:ascii="Arial" w:hAnsi="Arial" w:cs="Arial"/>
           <w:b/>
         </w:rPr>
-        <w:t>ECIBO DE PAGAMENTO</w:t>
-      </w:r>
-      <w:r>
-        <w:rPr>
-          <w:rFonts w:ascii="Arial" w:hAnsi="Arial" w:cs="Arial"/>
-          <w:b/>
-        </w:rPr>
-        <w:t>.</w:t>
+        <w:t>ECIBO DE PAGAMENTO.</w:t>
       </w:r>
     </w:p>
     <w:p>
@@ -6072,21 +6026,7 @@
         <w:rPr>
           <w:rFonts w:ascii="Arial" w:hAnsi="Arial" w:cs="Arial"/>
         </w:rPr>
-        <w:t xml:space="preserve">nos navegadores Internet Explorer, </w:t>
-      </w:r>
-      <w:proofErr w:type="spellStart"/>
-      <w:r>
-        <w:rPr>
-          <w:rFonts w:ascii="Arial" w:hAnsi="Arial" w:cs="Arial"/>
-        </w:rPr>
-        <w:t>Mozzila</w:t>
-      </w:r>
-      <w:proofErr w:type="spellEnd"/>
-      <w:r>
-        <w:rPr>
-          <w:rFonts w:ascii="Arial" w:hAnsi="Arial" w:cs="Arial"/>
-        </w:rPr>
-        <w:t xml:space="preserve"> Firefox, e Google Chrome</w:t>
+        <w:t>nos navegadores Internet Explorer, Mozzila Firefox, e Google Chrome</w:t>
       </w:r>
       <w:r>
         <w:rPr>
@@ -6151,7 +6091,7 @@
 </file>
 
 <file path=word/endnotes.xml><?xml version="1.0" encoding="utf-8"?>
-<w:endnotes xmlns:wpc="http://schemas.microsoft.com/office/word/2010/wordprocessingCanvas" xmlns:cx="http://schemas.microsoft.com/office/drawing/2014/chartex" xmlns:cx1="http://schemas.microsoft.com/office/drawing/2015/9/8/chartex" xmlns:cx2="http://schemas.microsoft.com/office/drawing/2015/10/21/chartex" xmlns:cx3="http://schemas.microsoft.com/office/drawing/2016/5/9/chartex" xmlns:cx4="http://schemas.microsoft.com/office/drawing/2016/5/10/chartex" xmlns:cx5="http://schemas.microsoft.com/office/drawing/2016/5/11/chartex" xmlns:cx6="http://schemas.microsoft.com/office/drawing/2016/5/12/chartex" xmlns:cx7="http://schemas.microsoft.com/office/drawing/2016/5/13/chartex" xmlns:cx8="http://schemas.microsoft.com/office/drawing/2016/5/14/chartex" xmlns:mc="http://schemas.openxmlformats.org/markup-compatibility/2006" xmlns:aink="http://schemas.microsoft.com/office/drawing/2016/ink" xmlns:am3d="http://schemas.microsoft.com/office/drawing/2017/model3d" xmlns:o="urn:schemas-microsoft-com:office:office" xmlns:r="http://schemas.openxmlformats.org/officeDocument/2006/relationships" xmlns:m="http://schemas.openxmlformats.org/officeDocument/2006/math" xmlns:v="urn:schemas-microsoft-com:vml" xmlns:wp14="http://schemas.microsoft.com/office/word/2010/wordprocessingDrawing" xmlns:wp="http://schemas.openxmlformats.org/drawingml/2006/wordprocessingDrawing" xmlns:w10="urn:schemas-microsoft-com:office:word" xmlns:w="http://schemas.openxmlformats.org/wordprocessingml/2006/main" xmlns:w14="http://schemas.microsoft.com/office/word/2010/wordml" xmlns:w15="http://schemas.microsoft.com/office/word/2012/wordml" xmlns:w16cid="http://schemas.microsoft.com/office/word/2016/wordml/cid" xmlns:w16se="http://schemas.microsoft.com/office/word/2015/wordml/symex" xmlns:wpg="http://schemas.microsoft.com/office/word/2010/wordprocessingGroup" xmlns:wpi="http://schemas.microsoft.com/office/word/2010/wordprocessingInk" xmlns:wne="http://schemas.microsoft.com/office/word/2006/wordml" xmlns:wps="http://schemas.microsoft.com/office/word/2010/wordprocessingShape" mc:Ignorable="w14 w15 w16se w16cid wp14">
+<w:endnotes xmlns:wpc="http://schemas.microsoft.com/office/word/2010/wordprocessingCanvas" xmlns:mc="http://schemas.openxmlformats.org/markup-compatibility/2006" xmlns:o="urn:schemas-microsoft-com:office:office" xmlns:r="http://schemas.openxmlformats.org/officeDocument/2006/relationships" xmlns:m="http://schemas.openxmlformats.org/officeDocument/2006/math" xmlns:v="urn:schemas-microsoft-com:vml" xmlns:wp14="http://schemas.microsoft.com/office/word/2010/wordprocessingDrawing" xmlns:wp="http://schemas.openxmlformats.org/drawingml/2006/wordprocessingDrawing" xmlns:w10="urn:schemas-microsoft-com:office:word" xmlns:w="http://schemas.openxmlformats.org/wordprocessingml/2006/main" xmlns:w14="http://schemas.microsoft.com/office/word/2010/wordml" xmlns:w15="http://schemas.microsoft.com/office/word/2012/wordml" xmlns:wpg="http://schemas.microsoft.com/office/word/2010/wordprocessingGroup" xmlns:wpi="http://schemas.microsoft.com/office/word/2010/wordprocessingInk" xmlns:wne="http://schemas.microsoft.com/office/word/2006/wordml" xmlns:wps="http://schemas.microsoft.com/office/word/2010/wordprocessingShape" mc:Ignorable="w14 w15 wp14">
   <w:endnote w:type="separator" w:id="-1">
     <w:p>
       <w:pPr>
@@ -6176,7 +6116,7 @@
 </file>
 
 <file path=word/footnotes.xml><?xml version="1.0" encoding="utf-8"?>
-<w:footnotes xmlns:wpc="http://schemas.microsoft.com/office/word/2010/wordprocessingCanvas" xmlns:cx="http://schemas.microsoft.com/office/drawing/2014/chartex" xmlns:cx1="http://schemas.microsoft.com/office/drawing/2015/9/8/chartex" xmlns:cx2="http://schemas.microsoft.com/office/drawing/2015/10/21/chartex" xmlns:cx3="http://schemas.microsoft.com/office/drawing/2016/5/9/chartex" xmlns:cx4="http://schemas.microsoft.com/office/drawing/2016/5/10/chartex" xmlns:cx5="http://schemas.microsoft.com/office/drawing/2016/5/11/chartex" xmlns:cx6="http://schemas.microsoft.com/office/drawing/2016/5/12/chartex" xmlns:cx7="http://schemas.microsoft.com/office/drawing/2016/5/13/chartex" xmlns:cx8="http://schemas.microsoft.com/office/drawing/2016/5/14/chartex" xmlns:mc="http://schemas.openxmlformats.org/markup-compatibility/2006" xmlns:aink="http://schemas.microsoft.com/office/drawing/2016/ink" xmlns:am3d="http://schemas.microsoft.com/office/drawing/2017/model3d" xmlns:o="urn:schemas-microsoft-com:office:office" xmlns:r="http://schemas.openxmlformats.org/officeDocument/2006/relationships" xmlns:m="http://schemas.openxmlformats.org/officeDocument/2006/math" xmlns:v="urn:schemas-microsoft-com:vml" xmlns:wp14="http://schemas.microsoft.com/office/word/2010/wordprocessingDrawing" xmlns:wp="http://schemas.openxmlformats.org/drawingml/2006/wordprocessingDrawing" xmlns:w10="urn:schemas-microsoft-com:office:word" xmlns:w="http://schemas.openxmlformats.org/wordprocessingml/2006/main" xmlns:w14="http://schemas.microsoft.com/office/word/2010/wordml" xmlns:w15="http://schemas.microsoft.com/office/word/2012/wordml" xmlns:w16cid="http://schemas.microsoft.com/office/word/2016/wordml/cid" xmlns:w16se="http://schemas.microsoft.com/office/word/2015/wordml/symex" xmlns:wpg="http://schemas.microsoft.com/office/word/2010/wordprocessingGroup" xmlns:wpi="http://schemas.microsoft.com/office/word/2010/wordprocessingInk" xmlns:wne="http://schemas.microsoft.com/office/word/2006/wordml" xmlns:wps="http://schemas.microsoft.com/office/word/2010/wordprocessingShape" mc:Ignorable="w14 w15 w16se w16cid wp14">
+<w:footnotes xmlns:wpc="http://schemas.microsoft.com/office/word/2010/wordprocessingCanvas" xmlns:mc="http://schemas.openxmlformats.org/markup-compatibility/2006" xmlns:o="urn:schemas-microsoft-com:office:office" xmlns:r="http://schemas.openxmlformats.org/officeDocument/2006/relationships" xmlns:m="http://schemas.openxmlformats.org/officeDocument/2006/math" xmlns:v="urn:schemas-microsoft-com:vml" xmlns:wp14="http://schemas.microsoft.com/office/word/2010/wordprocessingDrawing" xmlns:wp="http://schemas.openxmlformats.org/drawingml/2006/wordprocessingDrawing" xmlns:w10="urn:schemas-microsoft-com:office:word" xmlns:w="http://schemas.openxmlformats.org/wordprocessingml/2006/main" xmlns:w14="http://schemas.microsoft.com/office/word/2010/wordml" xmlns:w15="http://schemas.microsoft.com/office/word/2012/wordml" xmlns:wpg="http://schemas.microsoft.com/office/word/2010/wordprocessingGroup" xmlns:wpi="http://schemas.microsoft.com/office/word/2010/wordprocessingInk" xmlns:wne="http://schemas.microsoft.com/office/word/2006/wordml" xmlns:wps="http://schemas.microsoft.com/office/word/2010/wordprocessingShape" mc:Ignorable="w14 w15 wp14">
   <w:footnote w:type="separator" w:id="-1">
     <w:p>
       <w:pPr>
@@ -6201,7 +6141,7 @@
 </file>
 
 <file path=word/numbering.xml><?xml version="1.0" encoding="utf-8"?>
-<w:numbering xmlns:wpc="http://schemas.microsoft.com/office/word/2010/wordprocessingCanvas" xmlns:cx="http://schemas.microsoft.com/office/drawing/2014/chartex" xmlns:cx1="http://schemas.microsoft.com/office/drawing/2015/9/8/chartex" xmlns:cx2="http://schemas.microsoft.com/office/drawing/2015/10/21/chartex" xmlns:cx3="http://schemas.microsoft.com/office/drawing/2016/5/9/chartex" xmlns:cx4="http://schemas.microsoft.com/office/drawing/2016/5/10/chartex" xmlns:cx5="http://schemas.microsoft.com/office/drawing/2016/5/11/chartex" xmlns:cx6="http://schemas.microsoft.com/office/drawing/2016/5/12/chartex" xmlns:cx7="http://schemas.microsoft.com/office/drawing/2016/5/13/chartex" xmlns:cx8="http://schemas.microsoft.com/office/drawing/2016/5/14/chartex" xmlns:mc="http://schemas.openxmlformats.org/markup-compatibility/2006" xmlns:aink="http://schemas.microsoft.com/office/drawing/2016/ink" xmlns:am3d="http://schemas.microsoft.com/office/drawing/2017/model3d" xmlns:o="urn:schemas-microsoft-com:office:office" xmlns:r="http://schemas.openxmlformats.org/officeDocument/2006/relationships" xmlns:m="http://schemas.openxmlformats.org/officeDocument/2006/math" xmlns:v="urn:schemas-microsoft-com:vml" xmlns:wp14="http://schemas.microsoft.com/office/word/2010/wordprocessingDrawing" xmlns:wp="http://schemas.openxmlformats.org/drawingml/2006/wordprocessingDrawing" xmlns:w10="urn:schemas-microsoft-com:office:word" xmlns:w="http://schemas.openxmlformats.org/wordprocessingml/2006/main" xmlns:w14="http://schemas.microsoft.com/office/word/2010/wordml" xmlns:w15="http://schemas.microsoft.com/office/word/2012/wordml" xmlns:w16cid="http://schemas.microsoft.com/office/word/2016/wordml/cid" xmlns:w16se="http://schemas.microsoft.com/office/word/2015/wordml/symex" xmlns:wpg="http://schemas.microsoft.com/office/word/2010/wordprocessingGroup" xmlns:wpi="http://schemas.microsoft.com/office/word/2010/wordprocessingInk" xmlns:wne="http://schemas.microsoft.com/office/word/2006/wordml" xmlns:wps="http://schemas.microsoft.com/office/word/2010/wordprocessingShape" mc:Ignorable="w14 w15 w16se w16cid wp14">
+<w:numbering xmlns:wpc="http://schemas.microsoft.com/office/word/2010/wordprocessingCanvas" xmlns:mc="http://schemas.openxmlformats.org/markup-compatibility/2006" xmlns:o="urn:schemas-microsoft-com:office:office" xmlns:r="http://schemas.openxmlformats.org/officeDocument/2006/relationships" xmlns:m="http://schemas.openxmlformats.org/officeDocument/2006/math" xmlns:v="urn:schemas-microsoft-com:vml" xmlns:wp14="http://schemas.microsoft.com/office/word/2010/wordprocessingDrawing" xmlns:wp="http://schemas.openxmlformats.org/drawingml/2006/wordprocessingDrawing" xmlns:w10="urn:schemas-microsoft-com:office:word" xmlns:w="http://schemas.openxmlformats.org/wordprocessingml/2006/main" xmlns:w14="http://schemas.microsoft.com/office/word/2010/wordml" xmlns:w15="http://schemas.microsoft.com/office/word/2012/wordml" xmlns:wpg="http://schemas.microsoft.com/office/word/2010/wordprocessingGroup" xmlns:wpi="http://schemas.microsoft.com/office/word/2010/wordprocessingInk" xmlns:wne="http://schemas.microsoft.com/office/word/2006/wordml" xmlns:wps="http://schemas.microsoft.com/office/word/2010/wordprocessingShape" mc:Ignorable="w14 w15 wp14">
   <w:abstractNum w:abstractNumId="0" w15:restartNumberingAfterBreak="0">
     <w:nsid w:val="00184757"/>
     <w:multiLevelType w:val="hybridMultilevel"/>
@@ -8068,7 +8008,7 @@
 </file>
 
 <file path=word/styles.xml><?xml version="1.0" encoding="utf-8"?>
-<w:styles xmlns:mc="http://schemas.openxmlformats.org/markup-compatibility/2006" xmlns:r="http://schemas.openxmlformats.org/officeDocument/2006/relationships" xmlns:w="http://schemas.openxmlformats.org/wordprocessingml/2006/main" xmlns:w14="http://schemas.microsoft.com/office/word/2010/wordml" xmlns:w15="http://schemas.microsoft.com/office/word/2012/wordml" xmlns:w16cid="http://schemas.microsoft.com/office/word/2016/wordml/cid" xmlns:w16se="http://schemas.microsoft.com/office/word/2015/wordml/symex" mc:Ignorable="w14 w15 w16se w16cid">
+<w:styles xmlns:mc="http://schemas.openxmlformats.org/markup-compatibility/2006" xmlns:r="http://schemas.openxmlformats.org/officeDocument/2006/relationships" xmlns:w="http://schemas.openxmlformats.org/wordprocessingml/2006/main" xmlns:w14="http://schemas.microsoft.com/office/word/2010/wordml" xmlns:w15="http://schemas.microsoft.com/office/word/2012/wordml" mc:Ignorable="w14 w15">
   <w:docDefaults>
     <w:rPrDefault>
       <w:rPr>
@@ -8084,7 +8024,7 @@
       </w:pPr>
     </w:pPrDefault>
   </w:docDefaults>
-  <w:latentStyles w:defLockedState="0" w:defUIPriority="99" w:defSemiHidden="0" w:defUnhideWhenUsed="0" w:defQFormat="0" w:count="376">
+  <w:latentStyles w:defLockedState="0" w:defUIPriority="99" w:defSemiHidden="0" w:defUnhideWhenUsed="0" w:defQFormat="0" w:count="371">
     <w:lsdException w:name="Normal" w:uiPriority="0" w:qFormat="1"/>
     <w:lsdException w:name="heading 1" w:uiPriority="9" w:qFormat="1"/>
     <w:lsdException w:name="heading 2" w:semiHidden="1" w:uiPriority="9" w:unhideWhenUsed="1" w:qFormat="1"/>
@@ -8456,11 +8396,6 @@
     <w:lsdException w:name="List Table 5 Dark Accent 6" w:uiPriority="50"/>
     <w:lsdException w:name="List Table 6 Colorful Accent 6" w:uiPriority="51"/>
     <w:lsdException w:name="List Table 7 Colorful Accent 6" w:uiPriority="52"/>
-    <w:lsdException w:name="Mention" w:semiHidden="1" w:unhideWhenUsed="1"/>
-    <w:lsdException w:name="Smart Hyperlink" w:semiHidden="1" w:unhideWhenUsed="1"/>
-    <w:lsdException w:name="Hashtag" w:semiHidden="1" w:unhideWhenUsed="1"/>
-    <w:lsdException w:name="Unresolved Mention" w:semiHidden="1" w:unhideWhenUsed="1"/>
-    <w:lsdException w:name="Smart Link" w:semiHidden="1" w:unhideWhenUsed="1"/>
   </w:latentStyles>
   <w:style w:type="paragraph" w:default="1" w:styleId="Normal">
     <w:name w:val="Normal"/>
@@ -8834,7 +8769,7 @@
 </file>
 
 <file path=customXml/itemProps1.xml><?xml version="1.0" encoding="utf-8"?>
-<ds:datastoreItem xmlns:ds="http://schemas.openxmlformats.org/officeDocument/2006/customXml" ds:itemID="{41664F1E-24B3-4C29-8F4F-4DB4CBDEF101}">
+<ds:datastoreItem xmlns:ds="http://schemas.openxmlformats.org/officeDocument/2006/customXml" ds:itemID="{C725E2D2-B109-4C95-B953-4B45B40A6811}">
   <ds:schemaRefs>
     <ds:schemaRef ds:uri="http://schemas.openxmlformats.org/officeDocument/2006/bibliography"/>
   </ds:schemaRefs>

</xml_diff>